<commit_message>
working on conduct policy and discussion grades
</commit_message>
<xml_diff>
--- a/policy-pages/Class conduct policy.docx
+++ b/policy-pages/Class conduct policy.docx
@@ -28,13 +28,170 @@
     </w:p>
     <w:p>
       <w:r>
+        <w:t>This document describes appropriate behavior</w:t>
+      </w:r>
+      <w:bookmarkStart w:id="0" w:name="_GoBack"/>
+      <w:bookmarkEnd w:id="0"/>
+      <w:r>
+        <w:t xml:space="preserve"> in class discussions. The </w:t>
+      </w:r>
+      <w:r>
+        <w:t>requirements for your grade on discussion assignments are described in the document [</w:t>
+      </w:r>
+      <w:proofErr w:type="spellStart"/>
+      <w:r>
+        <w:t>xxxx</w:t>
+      </w:r>
+      <w:proofErr w:type="spellEnd"/>
+      <w:r>
+        <w:t>]</w:t>
+      </w:r>
+    </w:p>
+    <w:p>
+      <w:pPr>
         <w:rPr>
           <w:b/>
           <w:bCs/>
         </w:rPr>
-        <w:t>Goals</w:t>
-      </w:r>
-    </w:p>
+      </w:pPr>
+    </w:p>
+    <w:p>
+      <w:pPr>
+        <w:rPr>
+          <w:b/>
+          <w:bCs/>
+          <w:lang w:val="fr-FR"/>
+        </w:rPr>
+      </w:pPr>
+      <w:proofErr w:type="spellStart"/>
+      <w:r>
+        <w:rPr>
+          <w:b/>
+          <w:bCs/>
+          <w:lang w:val="fr-FR"/>
+        </w:rPr>
+        <w:t>Rationale</w:t>
+      </w:r>
+      <w:proofErr w:type="spellEnd"/>
+    </w:p>
+    <w:p>
+      <w:r>
+        <w:t xml:space="preserve">Physicists make progress by creating  hypotheses and then testing them through experiments. Philosophers make progress by clearly articulating reasons for believing something and then having others try to come up with objections. </w:t>
+      </w:r>
+    </w:p>
+    <w:p/>
+    <w:p>
+      <w:r>
+        <w:t xml:space="preserve">In a philosophy class, </w:t>
+      </w:r>
+      <w:r>
+        <w:t xml:space="preserve">if we are not vigorously disagreeing with each other, we’re doing it wrong. If someone sees a flaw in our reasoning but doesn’t feel comfortable bringing it up, we </w:t>
+      </w:r>
+      <w:r>
+        <w:t>don’t</w:t>
+      </w:r>
+      <w:r>
+        <w:t xml:space="preserve"> mak</w:t>
+      </w:r>
+      <w:r>
+        <w:t>e</w:t>
+      </w:r>
+      <w:r>
+        <w:t xml:space="preserve"> progress</w:t>
+      </w:r>
+      <w:r>
+        <w:t>. We don’t learn. W</w:t>
+      </w:r>
+      <w:r>
+        <w:t>e</w:t>
+      </w:r>
+      <w:r>
+        <w:t xml:space="preserve"> do </w:t>
+      </w:r>
+      <w:r>
+        <w:t>wast</w:t>
+      </w:r>
+      <w:r>
+        <w:t>e</w:t>
+      </w:r>
+      <w:r>
+        <w:t xml:space="preserve"> our time. </w:t>
+      </w:r>
+    </w:p>
+    <w:p/>
+    <w:p/>
+    <w:p>
+      <w:pPr>
+        <w:pStyle w:val="Heading2"/>
+      </w:pPr>
+      <w:r>
+        <w:t>Obligations</w:t>
+      </w:r>
+    </w:p>
+    <w:p>
+      <w:r>
+        <w:t xml:space="preserve">We all lose out when someone does not contribute to our discussions. Therefore, each of us </w:t>
+      </w:r>
+      <w:r>
+        <w:t xml:space="preserve">has two fundamental responsibilities: </w:t>
+      </w:r>
+    </w:p>
+    <w:p>
+      <w:pPr>
+        <w:pStyle w:val="ListParagraph"/>
+        <w:numPr>
+          <w:ilvl w:val="0"/>
+          <w:numId w:val="3"/>
+        </w:numPr>
+      </w:pPr>
+      <w:r>
+        <w:t xml:space="preserve">You must contribute to the discussion. You are required to put forward your ideas. When you think you see a flaw in someone else’s reasoning, you must bring it up. </w:t>
+      </w:r>
+    </w:p>
+    <w:p>
+      <w:pPr>
+        <w:pStyle w:val="ListParagraph"/>
+        <w:numPr>
+          <w:ilvl w:val="0"/>
+          <w:numId w:val="3"/>
+        </w:numPr>
+      </w:pPr>
+      <w:r>
+        <w:t xml:space="preserve">You must ensure that our discussion forums are a </w:t>
+      </w:r>
+      <w:r>
+        <w:t xml:space="preserve">safe and respectful space for all students to express their reasoned opinions. </w:t>
+      </w:r>
+    </w:p>
+    <w:p/>
+    <w:p>
+      <w:r>
+        <w:t xml:space="preserve">Okay, so everyone is equally responsible for ensuring that our discussions remain collegial. What does that mean? </w:t>
+      </w:r>
+    </w:p>
+    <w:p/>
+    <w:p>
+      <w:r>
+        <w:t>First, it means refraining from doing things which undermine the environment yourself. When you post, don’t be an asshole. But more importantly, before you hit submit, it is your responsibility to read over your post and ensure that you are not violating our guidelines.</w:t>
+      </w:r>
+    </w:p>
+    <w:p/>
+    <w:p>
+      <w:r>
+        <w:t xml:space="preserve">Second, it means speaking up when you feel remarks directed at you have violated our rules. </w:t>
+      </w:r>
+    </w:p>
+    <w:p/>
+    <w:p>
+      <w:r>
+        <w:t>Third, it means keeping an eye out of comments, regardless of whom they are directed at, which violate our rules and listening with empathy when someone identifies comments as problematic.</w:t>
+      </w:r>
+    </w:p>
+    <w:p/>
+    <w:p/>
+    <w:p/>
+    <w:p/>
+    <w:p/>
     <w:p>
       <w:r>
         <w:t>Every student is expected to:</w:t>
@@ -67,13 +224,7 @@
     </w:p>
     <w:p>
       <w:r>
-        <w:t>My aim throughout the class will be for all of us to learn from each other. Therefore consistent and high quality participation is absolutely vital</w:t>
-      </w:r>
-      <w:r>
-        <w:t>; it will be a requirement of many assignments</w:t>
-      </w:r>
-      <w:r>
-        <w:t xml:space="preserve">. </w:t>
+        <w:t xml:space="preserve">My aim throughout the class will be for all of us to learn from each other. Therefore consistent and high quality participation is absolutely vital; it will be a requirement of many assignments. </w:t>
       </w:r>
     </w:p>
     <w:p/>
@@ -83,45 +234,21 @@
       </w:r>
     </w:p>
     <w:p/>
+    <w:p/>
+    <w:p/>
     <w:p>
       <w:pPr>
         <w:pStyle w:val="Heading2"/>
       </w:pPr>
       <w:r>
-        <w:t>Agreement</w:t>
-      </w:r>
-    </w:p>
-    <w:p>
-      <w:r>
-        <w:t xml:space="preserve">By remaining enrolled in this course, you agree to conduct yourself in accordance with </w:t>
-      </w:r>
-      <w:r>
-        <w:t>Class Conduct Policy and its revisions.</w:t>
-      </w:r>
-      <w:r>
-        <w:t xml:space="preserve"> </w:t>
-      </w:r>
-    </w:p>
-    <w:p/>
-    <w:p/>
-    <w:p>
-      <w:r>
-        <w:rPr>
-          <w:b/>
-          <w:bCs/>
-        </w:rPr>
-        <w:t xml:space="preserve">Class conduct </w:t>
-      </w:r>
-    </w:p>
-    <w:p>
-      <w:r>
-        <w:t xml:space="preserve">In this course, we will vigorously and critically argue over ideas. We all lose out when someone does not feel able to contribute to our discussions. Therefore, each of us is responsible for maintaining a safe and respectful space for all students to express their reasoned opinions. Professional courtesy and consideration for our classroom community are especially important with respect to topics dealing with differences in race, color, gender and gender identity/expression, sexual orientation, national origin, religion, disability, and age. </w:t>
-      </w:r>
-    </w:p>
-    <w:p/>
-    <w:p>
-      <w:r>
-        <w:t>More generally, a</w:t>
+        <w:t>Principles</w:t>
+      </w:r>
+    </w:p>
+    <w:p/>
+    <w:p/>
+    <w:p>
+      <w:r>
+        <w:t>Most generally, a</w:t>
       </w:r>
       <w:r>
         <w:t xml:space="preserve">ll class-related conduct must be in accordance with the </w:t>
@@ -147,20 +274,773 @@
         <w:t xml:space="preserve"> </w:t>
       </w:r>
       <w:r>
-        <w:t xml:space="preserve">(http://www.csun.edu/catalog/policies/student-conduct-code. In addition, in order to make sure that everyone gets a chance to speak, only one person may speak at a time and only when called on. That is, no student shall interrupt another student who has the floor. All conduct must be civil and in the spirit of joint discovery. </w:t>
-      </w:r>
-    </w:p>
-    <w:p/>
+        <w:t xml:space="preserve">(http://www.csun.edu/catalog/policies/student-conduct-code. All conduct must be civil and in the spirit of joint discovery. </w:t>
+      </w:r>
+    </w:p>
+    <w:p/>
+    <w:p/>
+    <w:p>
+      <w:r>
+        <w:t>Like everything human, there will be gray areas. That doesn’t mean everything is gray. Let’s start with some things which are never acceptable</w:t>
+      </w:r>
+    </w:p>
+    <w:p/>
+    <w:p>
+      <w:pPr>
+        <w:numPr>
+          <w:ilvl w:val="0"/>
+          <w:numId w:val="4"/>
+        </w:numPr>
+        <w:tabs>
+          <w:tab w:val="num" w:pos="720"/>
+        </w:tabs>
+      </w:pPr>
+      <w:r>
+        <w:t>Offensive comments related to gender, gender identity and expression, sexual orientation, disability, mental illness, neuro(a)typicality, physical appearance, body size, race, religion</w:t>
+      </w:r>
+      <w:r>
+        <w:t xml:space="preserve">, national origin, veteran status, or age. </w:t>
+      </w:r>
+    </w:p>
+    <w:p>
+      <w:pPr>
+        <w:numPr>
+          <w:ilvl w:val="0"/>
+          <w:numId w:val="4"/>
+        </w:numPr>
+        <w:tabs>
+          <w:tab w:val="num" w:pos="720"/>
+        </w:tabs>
+      </w:pPr>
+      <w:r>
+        <w:t>Unwelcome comments regarding a person’s lifestyle choices and practices, including those related to food, health, parenting, drugs, and employment.</w:t>
+      </w:r>
+    </w:p>
+    <w:p>
+      <w:pPr>
+        <w:numPr>
+          <w:ilvl w:val="0"/>
+          <w:numId w:val="4"/>
+        </w:numPr>
+        <w:tabs>
+          <w:tab w:val="num" w:pos="720"/>
+        </w:tabs>
+      </w:pPr>
+      <w:r>
+        <w:t xml:space="preserve">Deliberate misgendering </w:t>
+      </w:r>
+      <w:r>
+        <w:t>(e.g., if someone identifies as male, referring to him as ‘her’)</w:t>
+      </w:r>
+    </w:p>
+    <w:p>
+      <w:pPr>
+        <w:numPr>
+          <w:ilvl w:val="0"/>
+          <w:numId w:val="4"/>
+        </w:numPr>
+        <w:tabs>
+          <w:tab w:val="num" w:pos="720"/>
+        </w:tabs>
+      </w:pPr>
+      <w:r>
+        <w:t xml:space="preserve">Gratuitous or off-topic </w:t>
+      </w:r>
+      <w:r>
+        <w:t xml:space="preserve">comments about </w:t>
+      </w:r>
+      <w:r>
+        <w:t>sex</w:t>
+      </w:r>
+      <w:r>
+        <w:t xml:space="preserve"> or sex</w:t>
+      </w:r>
+      <w:r>
+        <w:t>ual behavior</w:t>
+      </w:r>
+    </w:p>
+    <w:p>
+      <w:pPr>
+        <w:numPr>
+          <w:ilvl w:val="0"/>
+          <w:numId w:val="4"/>
+        </w:numPr>
+        <w:tabs>
+          <w:tab w:val="num" w:pos="720"/>
+        </w:tabs>
+      </w:pPr>
+      <w:r>
+        <w:lastRenderedPageBreak/>
+        <w:t>S</w:t>
+      </w:r>
+      <w:r>
+        <w:t>imulated physical contact (</w:t>
+      </w:r>
+      <w:proofErr w:type="spellStart"/>
+      <w:r>
+        <w:t>e</w:t>
+      </w:r>
+      <w:r>
+        <w:t>.</w:t>
+      </w:r>
+      <w:r>
+        <w:t>g</w:t>
+      </w:r>
+      <w:proofErr w:type="spellEnd"/>
+      <w:r>
+        <w:t>,</w:t>
+      </w:r>
+      <w:r>
+        <w:t>, textual descriptions like</w:t>
+      </w:r>
+      <w:r>
+        <w:t xml:space="preserve"> “*slap*”,</w:t>
+      </w:r>
+      <w:r>
+        <w:t xml:space="preserve"> “*hug*” or “*backrub*”)</w:t>
+      </w:r>
+    </w:p>
+    <w:p>
+      <w:pPr>
+        <w:numPr>
+          <w:ilvl w:val="0"/>
+          <w:numId w:val="4"/>
+        </w:numPr>
+        <w:tabs>
+          <w:tab w:val="num" w:pos="720"/>
+        </w:tabs>
+      </w:pPr>
+      <w:r>
+        <w:t>Threats of violence</w:t>
+      </w:r>
+    </w:p>
+    <w:p>
+      <w:pPr>
+        <w:numPr>
+          <w:ilvl w:val="0"/>
+          <w:numId w:val="4"/>
+        </w:numPr>
+        <w:tabs>
+          <w:tab w:val="num" w:pos="720"/>
+        </w:tabs>
+      </w:pPr>
+      <w:r>
+        <w:t>Incitement of violence towards any individual, including encouraging a person to commit suicide or to engage in self-harm</w:t>
+      </w:r>
+    </w:p>
+    <w:p>
+      <w:pPr>
+        <w:numPr>
+          <w:ilvl w:val="0"/>
+          <w:numId w:val="4"/>
+        </w:numPr>
+        <w:tabs>
+          <w:tab w:val="num" w:pos="720"/>
+        </w:tabs>
+      </w:pPr>
+      <w:r>
+        <w:t>Deliberate intimidation</w:t>
+      </w:r>
+    </w:p>
+    <w:p>
+      <w:pPr>
+        <w:numPr>
+          <w:ilvl w:val="0"/>
+          <w:numId w:val="4"/>
+        </w:numPr>
+        <w:tabs>
+          <w:tab w:val="num" w:pos="720"/>
+        </w:tabs>
+      </w:pPr>
+      <w:r>
+        <w:t>Comments which suggest an intent to engage in s</w:t>
+      </w:r>
+      <w:r>
+        <w:t>talking or following</w:t>
+      </w:r>
+    </w:p>
+    <w:p>
+      <w:pPr>
+        <w:numPr>
+          <w:ilvl w:val="0"/>
+          <w:numId w:val="4"/>
+        </w:numPr>
+        <w:tabs>
+          <w:tab w:val="num" w:pos="720"/>
+        </w:tabs>
+      </w:pPr>
+      <w:r>
+        <w:t>Sustained disruption of discussion</w:t>
+      </w:r>
+    </w:p>
+    <w:p>
+      <w:pPr>
+        <w:numPr>
+          <w:ilvl w:val="0"/>
+          <w:numId w:val="4"/>
+        </w:numPr>
+        <w:tabs>
+          <w:tab w:val="num" w:pos="720"/>
+        </w:tabs>
+      </w:pPr>
+      <w:r>
+        <w:t xml:space="preserve"> </w:t>
+      </w:r>
+      <w:r>
+        <w:t>Pattern of inappropriate social contact, such as requesting/assuming inappropriate levels of intimacy with others</w:t>
+      </w:r>
+    </w:p>
+    <w:p>
+      <w:pPr>
+        <w:numPr>
+          <w:ilvl w:val="0"/>
+          <w:numId w:val="4"/>
+        </w:numPr>
+        <w:tabs>
+          <w:tab w:val="num" w:pos="720"/>
+        </w:tabs>
+      </w:pPr>
+      <w:r>
+        <w:t xml:space="preserve"> </w:t>
+      </w:r>
+      <w:r>
+        <w:t>Continued one-on-one communication after requests to cease</w:t>
+      </w:r>
+    </w:p>
+    <w:p>
+      <w:pPr>
+        <w:numPr>
+          <w:ilvl w:val="0"/>
+          <w:numId w:val="4"/>
+        </w:numPr>
+        <w:tabs>
+          <w:tab w:val="num" w:pos="720"/>
+        </w:tabs>
+      </w:pPr>
+      <w:r>
+        <w:t xml:space="preserve"> </w:t>
+      </w:r>
+      <w:r>
+        <w:t xml:space="preserve">Deliberate “outing” of any aspect of a person’s identity without their consent </w:t>
+      </w:r>
+    </w:p>
+    <w:p>
+      <w:pPr>
+        <w:numPr>
+          <w:ilvl w:val="0"/>
+          <w:numId w:val="4"/>
+        </w:numPr>
+        <w:tabs>
+          <w:tab w:val="num" w:pos="720"/>
+        </w:tabs>
+      </w:pPr>
+      <w:r>
+        <w:t xml:space="preserve"> </w:t>
+      </w:r>
+      <w:r>
+        <w:t>Publication of non-harassing private communication</w:t>
+      </w:r>
+    </w:p>
+    <w:p/>
+    <w:p/>
+    <w:p>
+      <w:r>
+        <w:t>Hopefully, everything above strikes you as ‘duh’. Let’s turn to the trickier cases.</w:t>
+      </w:r>
+    </w:p>
     <w:p/>
     <w:p>
       <w:pPr>
         <w:pStyle w:val="Heading2"/>
       </w:pPr>
       <w:r>
+        <w:t>Stay on topic</w:t>
+      </w:r>
+    </w:p>
+    <w:p>
+      <w:r>
+        <w:t xml:space="preserve">It's probably impossible to design a comprehensive set of principles of conduct if there are no constraints on topics. Fortunately, this is a class. We are discussing specific questions and specific arguments regarding their answers. </w:t>
+      </w:r>
+    </w:p>
+    <w:p/>
+    <w:p>
+      <w:r>
+        <w:t xml:space="preserve">Simply keeping to the topic at hand should prevent a lot of problems. </w:t>
+      </w:r>
+      <w:r>
+        <w:t>I cannot imagine any portion of this class in which it would make sense to bring up different crochet techniques. Nor can I imagine any portion where it would be appropriate to imply that straight white men should have more (or less) rights than others. We don’t even need to make judgments about where the lines of offensive vs. poor taste lie</w:t>
+      </w:r>
+      <w:r>
+        <w:t xml:space="preserve"> on a subject like that</w:t>
+      </w:r>
+      <w:r>
+        <w:t>. They are off-topic.</w:t>
+      </w:r>
+    </w:p>
+    <w:p/>
+    <w:p>
+      <w:r>
+        <w:t xml:space="preserve">The trickier situations will involve how an idea or opinion is expressed. It is perfectly possible to make legitimate points in an illegitimate way. We all have different values, and styles of communicating. Indeed, I expect that this some people will step over the line purely by accident. </w:t>
+      </w:r>
+    </w:p>
+    <w:p/>
+    <w:p>
+      <w:r>
+        <w:t>I want to emphasize that there are two parts to this: topics and mode of expression.</w:t>
+      </w:r>
+    </w:p>
+    <w:p/>
+    <w:p/>
+    <w:p>
+      <w:pPr>
+        <w:pStyle w:val="Heading2"/>
+      </w:pPr>
+      <w:r>
         <w:lastRenderedPageBreak/>
+        <w:t>Political labels</w:t>
+      </w:r>
+    </w:p>
+    <w:p>
+      <w:r>
+        <w:t xml:space="preserve">If a political label (democrat, republican, liberal, fascist, et cetera)  can be omitted without loss of content, don’t use it. Here’s my thinking. </w:t>
+      </w:r>
+    </w:p>
+    <w:p/>
+    <w:p>
+      <w:r>
+        <w:t xml:space="preserve">Human beings are deeply tribal creatures. We evolved to have very close ties to other humans in our group. For most of human history we’ve lived in pretty small groups. Thus we are wired to respond differently to in-group members vs out-group members. Often that’s harmless </w:t>
+      </w:r>
+      <w:r>
+        <w:sym w:font="Symbol" w:char="F0BE"/>
+      </w:r>
+      <w:r>
+        <w:t>Go Dodgers! Sometimes it isn’t.</w:t>
+      </w:r>
+    </w:p>
+    <w:p/>
+    <w:p>
+      <w:r>
+        <w:t xml:space="preserve">There’s good psychological / political science research that once an issue, position, idea gets identified with political labels, it becomes extremely hard to think critically about it. </w:t>
+      </w:r>
+    </w:p>
+    <w:p/>
+    <w:p>
+      <w:r>
+        <w:t xml:space="preserve">This one’s going to be messy. </w:t>
+      </w:r>
+    </w:p>
+    <w:p/>
+    <w:p/>
+    <w:p/>
+    <w:p/>
+    <w:p/>
+    <w:p/>
+    <w:p>
+      <w:pPr>
+        <w:pStyle w:val="Heading2"/>
+      </w:pPr>
+      <w:r>
+        <w:t>Me, as well</w:t>
+      </w:r>
+    </w:p>
+    <w:p>
+      <w:r>
+        <w:t xml:space="preserve">Let me be clear that everything in this document applies </w:t>
+      </w:r>
+      <w:r>
+        <w:t xml:space="preserve">equally </w:t>
+      </w:r>
+      <w:r>
+        <w:t xml:space="preserve">to me. </w:t>
+      </w:r>
+      <w:r>
+        <w:t>I will be quite unhappy if you could’ve saved me from error but allowed me to go on believing false things or reasoning poorly.</w:t>
+      </w:r>
+    </w:p>
+    <w:p/>
+    <w:p>
+      <w:r>
+        <w:t xml:space="preserve">If I do / say something which you believe violates our rules, you must say so. I want everyone to be included. If I do something which excludes people and nobody says anything, I won’t be able to fix the mistake. </w:t>
+      </w:r>
+    </w:p>
+    <w:p/>
+    <w:p/>
+    <w:p>
+      <w:pPr>
+        <w:rPr>
+          <w:b/>
+          <w:bCs/>
+        </w:rPr>
+      </w:pPr>
+    </w:p>
+    <w:p>
+      <w:pPr>
+        <w:rPr>
+          <w:b/>
+          <w:bCs/>
+        </w:rPr>
+      </w:pPr>
+    </w:p>
+    <w:p>
+      <w:pPr>
+        <w:rPr>
+          <w:b/>
+          <w:bCs/>
+        </w:rPr>
+      </w:pPr>
+    </w:p>
+    <w:p>
+      <w:pPr>
+        <w:rPr>
+          <w:b/>
+          <w:bCs/>
+        </w:rPr>
+      </w:pPr>
+    </w:p>
+    <w:p/>
+    <w:p>
+      <w:pPr>
+        <w:pStyle w:val="Heading2"/>
+      </w:pPr>
+      <w:r>
+        <w:t>What to do when you believe someone has violated our rules</w:t>
+      </w:r>
+    </w:p>
+    <w:p>
+      <w:r>
+        <w:t xml:space="preserve">If the post is seriously disruptive, contact me immediately. </w:t>
+      </w:r>
+      <w:r>
+        <w:t xml:space="preserve">You still need to raise the concern as described below, but </w:t>
+      </w:r>
+      <w:r>
+        <w:t xml:space="preserve">get me in the loop right away. If someone else has </w:t>
+      </w:r>
+      <w:r>
+        <w:lastRenderedPageBreak/>
+        <w:t xml:space="preserve">already raised the concern, you should still contact me. Don’t assume I know what’s going on. </w:t>
+      </w:r>
+    </w:p>
+    <w:p/>
+    <w:p>
+      <w:r>
+        <w:t>If the post threatens harm to anyone, contact the CSUN police department first. [INSERT PHONE #] Then contact me.</w:t>
+      </w:r>
+    </w:p>
+    <w:p/>
+    <w:p>
+      <w:r>
+        <w:t xml:space="preserve">You still need to raise the concern as described below, but let me </w:t>
+      </w:r>
+    </w:p>
+    <w:p/>
+    <w:p/>
+    <w:p>
+      <w:r>
+        <w:t>First, remember that it remains your responsibility not to be an asshole. If you respond to an illegitimate remark in an illegitimate way, you are now also on the hook. That will often be hard to do. If you feel someone is being an asshole to you, you’ll probably feel angry. Give it a bit of time</w:t>
+      </w:r>
+      <w:r>
+        <w:t>; grumble about the poster to your roommate; yell at the screen; whatever helps you calm down.</w:t>
+      </w:r>
+      <w:r>
+        <w:t xml:space="preserve"> The same applies if you are a 3</w:t>
+      </w:r>
+      <w:r>
+        <w:rPr>
+          <w:vertAlign w:val="superscript"/>
+        </w:rPr>
+        <w:t>rd</w:t>
+      </w:r>
+      <w:r>
+        <w:t xml:space="preserve"> party. I’m with Aristotle (and against the Stoics) in believing that it is a good thing that we get upset when we see someone doing something we believe to be wrong. Again, calm down first.</w:t>
+      </w:r>
+    </w:p>
+    <w:p/>
+    <w:p>
+      <w:proofErr w:type="spellStart"/>
+      <w:r>
+        <w:t>C</w:t>
+      </w:r>
+      <w:proofErr w:type="spellEnd"/>
+      <w:r>
+        <w:t xml:space="preserve">ooled off? Now it’s time to reply. </w:t>
+      </w:r>
+    </w:p>
+    <w:p/>
+    <w:p>
+      <w:r>
+        <w:t xml:space="preserve">First, it’s not going to help to just say “I think that post violates our rules!” The person posting probably has no idea which rule you believe they violated. Being called out in public is uncomfortable. Being called out without understanding why and without any means of response is infuriating. </w:t>
+      </w:r>
+    </w:p>
+    <w:p>
+      <w:r>
+        <w:t xml:space="preserve">Since everyone involved is either upset or about to be upset, let’s have a standard way of doing this. This will help the person who feels targeted not have to carefully word something when they are upset. And having a standard phrasing takes some of the sting out of it for the poster. </w:t>
+      </w:r>
+    </w:p>
+    <w:p/>
+    <w:p>
+      <w:r>
+        <w:t>I am concerned that saying _________________________ is problematic. I feel it violates ____[rule number]____________ because ___________________________. [Optional: This makes me feel ____________________ because _______________________.]</w:t>
+      </w:r>
+    </w:p>
+    <w:p/>
+    <w:p>
+      <w:r>
+        <w:t>Notes</w:t>
+      </w:r>
+    </w:p>
+    <w:p>
+      <w:r>
+        <w:t xml:space="preserve">Notice that </w:t>
+      </w:r>
+      <w:r>
+        <w:t>the author of the post isn’t being referred to at all. T</w:t>
+      </w:r>
+      <w:r>
+        <w:t xml:space="preserve">he only person </w:t>
+      </w:r>
+      <w:r>
+        <w:t>named h</w:t>
+      </w:r>
+      <w:r>
+        <w:t>ere is you.</w:t>
+      </w:r>
+    </w:p>
+    <w:p/>
+    <w:p/>
+    <w:p/>
+    <w:p/>
+    <w:p>
+      <w:pPr>
+        <w:pStyle w:val="Heading2"/>
+      </w:pPr>
+      <w:r>
+        <w:lastRenderedPageBreak/>
+        <w:t> </w:t>
+      </w:r>
+      <w:r>
+        <w:t>What to do when someone believes that you have violated our rules</w:t>
+      </w:r>
+    </w:p>
+    <w:p>
+      <w:r>
+        <w:t>If you mess up (a 2 step process)</w:t>
+      </w:r>
+    </w:p>
+    <w:p>
+      <w:r>
+        <w:t>You may think that the other person is overreacting. You may genuinely not understand why your post caused offense or hurt. That's often normal. We're all sensitive to different things. But you didn't mean to offend them or hurt them, right? (If the answer is no, you do not belong in this class.)</w:t>
+      </w:r>
+    </w:p>
+    <w:p>
+      <w:r>
+        <w:t>Step 1: Repair the situation. You know, apologize. Tell them that you didn't mean to cause offense.</w:t>
+      </w:r>
+    </w:p>
+    <w:p>
+      <w:r>
+        <w:t>Step 2: Repair yourself. This is the harder one. Remember </w:t>
+      </w:r>
+    </w:p>
+    <w:p>
+      <w:r>
+        <w:t> </w:t>
+      </w:r>
+    </w:p>
+    <w:p>
+      <w:r>
+        <w:t>Acknowledge that someone</w:t>
+      </w:r>
+    </w:p>
+    <w:p>
+      <w:r>
+        <w:t> </w:t>
+      </w:r>
+    </w:p>
+    <w:p>
+      <w:r>
+        <w:t>If someone else violates</w:t>
+      </w:r>
+    </w:p>
+    <w:p/>
+    <w:p/>
+    <w:p/>
+    <w:p>
+      <w:r>
+        <w:t xml:space="preserve">Thus this is going to be a difficult moment to </w:t>
+      </w:r>
+    </w:p>
+    <w:p/>
+    <w:p>
+      <w:r>
+        <w:t xml:space="preserve"> </w:t>
+      </w:r>
+    </w:p>
+    <w:p>
+      <w:pPr>
+        <w:pStyle w:val="Heading2"/>
+      </w:pPr>
+      <w:r>
+        <w:t>Language</w:t>
+      </w:r>
+    </w:p>
+    <w:p/>
+    <w:p>
+      <w:pPr>
+        <w:pStyle w:val="Heading2"/>
+      </w:pPr>
+      <w:r>
+        <w:t>Requirements</w:t>
+      </w:r>
+    </w:p>
+    <w:p>
+      <w:r>
+        <w:t>Should be at a level of professionalism that you would use at your dream job. Not communicating with friends.</w:t>
+      </w:r>
+    </w:p>
+    <w:p/>
+    <w:p>
+      <w:r>
+        <w:t>Grammar / spelling</w:t>
+      </w:r>
+    </w:p>
+    <w:p/>
+    <w:p/>
+    <w:p>
+      <w:pPr>
+        <w:pStyle w:val="Heading2"/>
+      </w:pPr>
+      <w:r>
+        <w:t>Profanity</w:t>
+      </w:r>
+    </w:p>
+    <w:p>
+      <w:r>
+        <w:t>We all have different tolerances for profanity. Personally, I believe there is a legit</w:t>
+      </w:r>
+      <w:r>
+        <w:t>i</w:t>
+      </w:r>
+      <w:r>
+        <w:t xml:space="preserve">mate place for profanity in </w:t>
+      </w:r>
+      <w:r>
+        <w:t>communication. Notice above that I said “Don’t be an asshole”. I didn’t say, “Don’t be someone who pervasively treats others without concern for their feelings or worse deliberately tries to make them feel bad.” The profanity (I believe) builds in an emotional charge</w:t>
+      </w:r>
+      <w:r>
+        <w:t xml:space="preserve"> which improves the chance that you’ll follow my injunction</w:t>
+      </w:r>
+      <w:r>
+        <w:t>.</w:t>
+      </w:r>
+    </w:p>
+    <w:p/>
+    <w:p>
+      <w:r>
+        <w:t xml:space="preserve">Occasional use is okay. </w:t>
+      </w:r>
+    </w:p>
+    <w:p/>
+    <w:p>
+      <w:r>
+        <w:lastRenderedPageBreak/>
+        <w:t xml:space="preserve">Be sensitive to the fact that some people do feel strongly </w:t>
+      </w:r>
+      <w:r>
+        <w:t>about profanity.</w:t>
+      </w:r>
+    </w:p>
+    <w:p/>
+    <w:p>
+      <w:r>
+        <w:t>Make sure that there’s no chance it could be interpreted as directed at someone.</w:t>
+      </w:r>
+    </w:p>
+    <w:p/>
+    <w:p>
+      <w:r>
+        <w:t>Make sure that the profanity is not a slur (you might not be aware of the origin so be careful</w:t>
+      </w:r>
+      <w:r>
+        <w:rPr>
+          <w:rStyle w:val="FootnoteReference"/>
+        </w:rPr>
+        <w:footnoteReference w:id="1"/>
+      </w:r>
+      <w:r>
+        <w:t>).</w:t>
+      </w:r>
+    </w:p>
+    <w:p/>
+    <w:p>
+      <w:pPr>
+        <w:pStyle w:val="Heading2"/>
+      </w:pPr>
+      <w:r>
+        <w:t>Good communication practices</w:t>
+      </w:r>
+    </w:p>
+    <w:p>
+      <w:r>
+        <w:t>Personally, I continue to be</w:t>
+      </w:r>
+      <w:r>
+        <w:t xml:space="preserve"> amazed by how effective certain linguistic devices can be for managing conflict. Imagine that your significant other feels neglected because you’ve been working a lot. If they say, “You care more about your job than you do about me!” how will you feel? Probably defensive. They’ve charged you with a romantic crime; you’ll want to respond and clear your name.</w:t>
+      </w:r>
+    </w:p>
+    <w:p/>
+    <w:p>
+      <w:r>
+        <w:t xml:space="preserve">But if they say “I feel like you care more about your job than you do about me”, they’ve said something about them. You might be annoyed, but you probably won’t feel defensive. (If they’re really crafty, they’ll </w:t>
+      </w:r>
+      <w:r>
+        <w:t xml:space="preserve">acknowledge up front that you do care about them. Now it’s just about how they feel.) </w:t>
+      </w:r>
+    </w:p>
+    <w:p/>
+    <w:p/>
+    <w:p/>
+    <w:p>
+      <w:pPr>
+        <w:pStyle w:val="Heading2"/>
+      </w:pPr>
+      <w:r>
         <w:t>Handling of violations</w:t>
       </w:r>
     </w:p>
+    <w:p/>
+    <w:p>
+      <w:r>
+        <w:t xml:space="preserve">I will read everything posted in our discussion forums when I grade them. That means there will often be a delay in my ability to respond to violations of our rules. </w:t>
+      </w:r>
+    </w:p>
+    <w:p/>
+    <w:p>
+      <w:r>
+        <w:t>It is always okay to contact me to let me know about violation. Remember, our rules require that you raise the issue. So, you need to do that in addition to contacting me. Calling out violations can be uncomfortable</w:t>
+      </w:r>
+      <w:r>
+        <w:t xml:space="preserve">; simultaneously letting me know may help you feel more comfortable doing so. </w:t>
+      </w:r>
+    </w:p>
+    <w:p/>
+    <w:p/>
+    <w:p/>
+    <w:p/>
+    <w:p>
+      <w:r>
+        <w:lastRenderedPageBreak/>
+        <w:t>Penalties</w:t>
+      </w:r>
+    </w:p>
+    <w:p>
+      <w:r>
+        <w:t xml:space="preserve">If I find a post which I believe violates our rules and it has been dealt with as our rules require (i.e., the perpetrator apologized), I will base my actions on whether it seems to me that there remains a problem in need of remedy. </w:t>
+      </w:r>
+    </w:p>
+    <w:p/>
+    <w:p/>
+    <w:p/>
     <w:p>
       <w:r>
         <w:t xml:space="preserve">In the event of seriously uncivil or disorderly conduct, I will stop the class and ask the offending parties to leave for the day. I will not resume class until they leave; anyone who leaves before the end of the class period in such an event will be counted as absent. The offending parties will be counted as absent for the day and their participation grade will be seriously impacted. </w:t>
@@ -202,6 +1082,31 @@
         <w:t>I reserve the right to impose this sanction without warning for particularly egregious violations.</w:t>
       </w:r>
     </w:p>
+    <w:p/>
+    <w:p/>
+    <w:p/>
+    <w:p>
+      <w:r>
+        <w:t> </w:t>
+      </w:r>
+    </w:p>
+    <w:p/>
+    <w:p/>
+    <w:p>
+      <w:pPr>
+        <w:pStyle w:val="Heading2"/>
+      </w:pPr>
+      <w:r>
+        <w:t>Agreement</w:t>
+      </w:r>
+    </w:p>
+    <w:p>
+      <w:r>
+        <w:t xml:space="preserve">By remaining enrolled in this course, you agree to conduct yourself in accordance with Class Conduct Policy and its revisions. </w:t>
+      </w:r>
+    </w:p>
+    <w:p/>
+    <w:p/>
     <w:p/>
     <w:sectPr>
       <w:headerReference w:type="even" r:id="rId7"/>
@@ -403,6 +1308,22 @@
       </w:r>
     </w:p>
   </w:footnote>
+  <w:footnote w:id="1">
+    <w:p>
+      <w:pPr>
+        <w:pStyle w:val="FootnoteText"/>
+      </w:pPr>
+      <w:r>
+        <w:rPr>
+          <w:rStyle w:val="FootnoteReference"/>
+        </w:rPr>
+        <w:footnoteRef/>
+      </w:r>
+      <w:r>
+        <w:t xml:space="preserve"> Yes, this gets murky. For example, I’ve had a long running debate with a friend over ‘dumb’. He maintains that it remains a slur against people with speech impairments. I maintain that the word has so thoroughly come to mean ‘stupid’ that virtually no one understands as a slur. Still, this argument has made me ask myself whether anyone will understand it as a slur against the disabled whenever I use it.</w:t>
+      </w:r>
+    </w:p>
+  </w:footnote>
 </w:footnotes>
 </file>
 
@@ -416,7 +1337,7 @@
       <w:rPr>
         <w:noProof/>
       </w:rPr>
-      <w:pict w14:anchorId="423CDEDB">
+      <w:pict>
         <v:shapetype id="_x0000_t136" coordsize="21600,21600" o:spt="136" adj="10800" path="m@7,l@8,m@5,21600l@6,21600e">
           <v:formulas>
             <v:f eqn="sum #0 0 10800"/>
@@ -441,8 +1362,9 @@
           </v:handles>
           <o:lock v:ext="edit" text="t" shapetype="t"/>
         </v:shapetype>
-        <v:shape id="PowerPlusWaterMarkObject532929446" o:spid="_x0000_s1027" type="#_x0000_t136" alt="" style="position:absolute;margin-left:0;margin-top:0;width:494.9pt;height:164.95pt;rotation:315;z-index:-251651072;mso-wrap-edited:f;mso-width-percent:0;mso-height-percent:0;mso-position-horizontal:center;mso-position-horizontal-relative:margin;mso-position-vertical:center;mso-position-vertical-relative:margin;mso-width-percent:0;mso-height-percent:0" o:allowincell="f" fillcolor="silver" stroked="f">
+        <v:shape id="PowerPlusWaterMarkObject532929446" o:spid="_x0000_s2051" type="#_x0000_t136" alt="" style="position:absolute;margin-left:0;margin-top:0;width:494.9pt;height:164.95pt;rotation:315;z-index:-251651072;mso-wrap-edited:f;mso-width-percent:0;mso-height-percent:0;mso-position-horizontal:center;mso-position-horizontal-relative:margin;mso-position-vertical:center;mso-position-vertical-relative:margin;mso-width-percent:0;mso-height-percent:0" o:allowincell="f" fillcolor="silver" stroked="f">
           <v:textpath style="font-family:&quot;Palatino Linotype&quot;;font-size:1pt" string="DRAFT"/>
+          <w10:wrap anchorx="margin" anchory="margin"/>
         </v:shape>
       </w:pict>
     </w:r>
@@ -456,13 +1378,11 @@
     <w:pPr>
       <w:pStyle w:val="Header"/>
     </w:pPr>
-    <w:bookmarkStart w:id="0" w:name="_GoBack"/>
-    <w:bookmarkEnd w:id="0"/>
     <w:r>
       <w:rPr>
         <w:noProof/>
       </w:rPr>
-      <w:pict w14:anchorId="19DEB1D7">
+      <w:pict>
         <v:shapetype id="_x0000_t136" coordsize="21600,21600" o:spt="136" adj="10800" path="m@7,l@8,m@5,21600l@6,21600e">
           <v:formulas>
             <v:f eqn="sum #0 0 10800"/>
@@ -487,8 +1407,9 @@
           </v:handles>
           <o:lock v:ext="edit" text="t" shapetype="t"/>
         </v:shapetype>
-        <v:shape id="PowerPlusWaterMarkObject532929447" o:spid="_x0000_s1026" type="#_x0000_t136" alt="" style="position:absolute;margin-left:0;margin-top:0;width:494.9pt;height:164.95pt;rotation:315;z-index:-251646976;mso-wrap-edited:f;mso-width-percent:0;mso-height-percent:0;mso-position-horizontal:center;mso-position-horizontal-relative:margin;mso-position-vertical:center;mso-position-vertical-relative:margin;mso-width-percent:0;mso-height-percent:0" o:allowincell="f" fillcolor="silver" stroked="f">
+        <v:shape id="PowerPlusWaterMarkObject532929447" o:spid="_x0000_s2050" type="#_x0000_t136" alt="" style="position:absolute;margin-left:0;margin-top:0;width:494.9pt;height:164.95pt;rotation:315;z-index:-251646976;mso-wrap-edited:f;mso-width-percent:0;mso-height-percent:0;mso-position-horizontal:center;mso-position-horizontal-relative:margin;mso-position-vertical:center;mso-position-vertical-relative:margin;mso-width-percent:0;mso-height-percent:0" o:allowincell="f" fillcolor="silver" stroked="f">
           <v:textpath style="font-family:&quot;Palatino Linotype&quot;;font-size:1pt" string="DRAFT"/>
+          <w10:wrap anchorx="margin" anchory="margin"/>
         </v:shape>
       </w:pict>
     </w:r>
@@ -506,7 +1427,7 @@
       <w:rPr>
         <w:noProof/>
       </w:rPr>
-      <w:pict w14:anchorId="396B524E">
+      <w:pict>
         <v:shapetype id="_x0000_t136" coordsize="21600,21600" o:spt="136" adj="10800" path="m@7,l@8,m@5,21600l@6,21600e">
           <v:formulas>
             <v:f eqn="sum #0 0 10800"/>
@@ -531,8 +1452,9 @@
           </v:handles>
           <o:lock v:ext="edit" text="t" shapetype="t"/>
         </v:shapetype>
-        <v:shape id="PowerPlusWaterMarkObject532929445" o:spid="_x0000_s1025" type="#_x0000_t136" alt="" style="position:absolute;margin-left:0;margin-top:0;width:494.9pt;height:164.95pt;rotation:315;z-index:-251655168;mso-wrap-edited:f;mso-width-percent:0;mso-height-percent:0;mso-position-horizontal:center;mso-position-horizontal-relative:margin;mso-position-vertical:center;mso-position-vertical-relative:margin;mso-width-percent:0;mso-height-percent:0" o:allowincell="f" fillcolor="silver" stroked="f">
+        <v:shape id="PowerPlusWaterMarkObject532929445" o:spid="_x0000_s2049" type="#_x0000_t136" alt="" style="position:absolute;margin-left:0;margin-top:0;width:494.9pt;height:164.95pt;rotation:315;z-index:-251655168;mso-wrap-edited:f;mso-width-percent:0;mso-height-percent:0;mso-position-horizontal:center;mso-position-horizontal-relative:margin;mso-position-vertical:center;mso-position-vertical-relative:margin;mso-width-percent:0;mso-height-percent:0" o:allowincell="f" fillcolor="silver" stroked="f">
           <v:textpath style="font-family:&quot;Palatino Linotype&quot;;font-size:1pt" string="DRAFT"/>
+          <w10:wrap anchorx="margin" anchory="margin"/>
         </v:shape>
       </w:pict>
     </w:r>
@@ -744,11 +1666,252 @@
       </w:rPr>
     </w:lvl>
   </w:abstractNum>
+  <w:abstractNum w:abstractNumId="2" w15:restartNumberingAfterBreak="0">
+    <w:nsid w:val="56E01DDB"/>
+    <w:multiLevelType w:val="multilevel"/>
+    <w:tmpl w:val="CA1C2FF0"/>
+    <w:lvl w:ilvl="0">
+      <w:start w:val="1"/>
+      <w:numFmt w:val="decimal"/>
+      <w:lvlText w:val="(%1)"/>
+      <w:lvlJc w:val="left"/>
+      <w:pPr>
+        <w:ind w:left="720" w:hanging="360"/>
+      </w:pPr>
+      <w:rPr>
+        <w:rFonts w:hint="default"/>
+        <w:sz w:val="20"/>
+      </w:rPr>
+    </w:lvl>
+    <w:lvl w:ilvl="1" w:tentative="1">
+      <w:start w:val="1"/>
+      <w:numFmt w:val="bullet"/>
+      <w:lvlText w:val="o"/>
+      <w:lvlJc w:val="left"/>
+      <w:pPr>
+        <w:tabs>
+          <w:tab w:val="num" w:pos="1440"/>
+        </w:tabs>
+        <w:ind w:left="1440" w:hanging="360"/>
+      </w:pPr>
+      <w:rPr>
+        <w:rFonts w:ascii="Courier New" w:hAnsi="Courier New" w:hint="default"/>
+        <w:sz w:val="20"/>
+      </w:rPr>
+    </w:lvl>
+    <w:lvl w:ilvl="2" w:tentative="1">
+      <w:start w:val="1"/>
+      <w:numFmt w:val="bullet"/>
+      <w:lvlText w:val=""/>
+      <w:lvlJc w:val="left"/>
+      <w:pPr>
+        <w:tabs>
+          <w:tab w:val="num" w:pos="2160"/>
+        </w:tabs>
+        <w:ind w:left="2160" w:hanging="360"/>
+      </w:pPr>
+      <w:rPr>
+        <w:rFonts w:ascii="Wingdings" w:hAnsi="Wingdings" w:hint="default"/>
+        <w:sz w:val="20"/>
+      </w:rPr>
+    </w:lvl>
+    <w:lvl w:ilvl="3" w:tentative="1">
+      <w:start w:val="1"/>
+      <w:numFmt w:val="bullet"/>
+      <w:lvlText w:val=""/>
+      <w:lvlJc w:val="left"/>
+      <w:pPr>
+        <w:tabs>
+          <w:tab w:val="num" w:pos="2880"/>
+        </w:tabs>
+        <w:ind w:left="2880" w:hanging="360"/>
+      </w:pPr>
+      <w:rPr>
+        <w:rFonts w:ascii="Wingdings" w:hAnsi="Wingdings" w:hint="default"/>
+        <w:sz w:val="20"/>
+      </w:rPr>
+    </w:lvl>
+    <w:lvl w:ilvl="4" w:tentative="1">
+      <w:start w:val="1"/>
+      <w:numFmt w:val="bullet"/>
+      <w:lvlText w:val=""/>
+      <w:lvlJc w:val="left"/>
+      <w:pPr>
+        <w:tabs>
+          <w:tab w:val="num" w:pos="3600"/>
+        </w:tabs>
+        <w:ind w:left="3600" w:hanging="360"/>
+      </w:pPr>
+      <w:rPr>
+        <w:rFonts w:ascii="Wingdings" w:hAnsi="Wingdings" w:hint="default"/>
+        <w:sz w:val="20"/>
+      </w:rPr>
+    </w:lvl>
+    <w:lvl w:ilvl="5" w:tentative="1">
+      <w:start w:val="1"/>
+      <w:numFmt w:val="bullet"/>
+      <w:lvlText w:val=""/>
+      <w:lvlJc w:val="left"/>
+      <w:pPr>
+        <w:tabs>
+          <w:tab w:val="num" w:pos="4320"/>
+        </w:tabs>
+        <w:ind w:left="4320" w:hanging="360"/>
+      </w:pPr>
+      <w:rPr>
+        <w:rFonts w:ascii="Wingdings" w:hAnsi="Wingdings" w:hint="default"/>
+        <w:sz w:val="20"/>
+      </w:rPr>
+    </w:lvl>
+    <w:lvl w:ilvl="6" w:tentative="1">
+      <w:start w:val="1"/>
+      <w:numFmt w:val="bullet"/>
+      <w:lvlText w:val=""/>
+      <w:lvlJc w:val="left"/>
+      <w:pPr>
+        <w:tabs>
+          <w:tab w:val="num" w:pos="5040"/>
+        </w:tabs>
+        <w:ind w:left="5040" w:hanging="360"/>
+      </w:pPr>
+      <w:rPr>
+        <w:rFonts w:ascii="Wingdings" w:hAnsi="Wingdings" w:hint="default"/>
+        <w:sz w:val="20"/>
+      </w:rPr>
+    </w:lvl>
+    <w:lvl w:ilvl="7" w:tentative="1">
+      <w:start w:val="1"/>
+      <w:numFmt w:val="bullet"/>
+      <w:lvlText w:val=""/>
+      <w:lvlJc w:val="left"/>
+      <w:pPr>
+        <w:tabs>
+          <w:tab w:val="num" w:pos="5760"/>
+        </w:tabs>
+        <w:ind w:left="5760" w:hanging="360"/>
+      </w:pPr>
+      <w:rPr>
+        <w:rFonts w:ascii="Wingdings" w:hAnsi="Wingdings" w:hint="default"/>
+        <w:sz w:val="20"/>
+      </w:rPr>
+    </w:lvl>
+    <w:lvl w:ilvl="8" w:tentative="1">
+      <w:start w:val="1"/>
+      <w:numFmt w:val="bullet"/>
+      <w:lvlText w:val=""/>
+      <w:lvlJc w:val="left"/>
+      <w:pPr>
+        <w:tabs>
+          <w:tab w:val="num" w:pos="6480"/>
+        </w:tabs>
+        <w:ind w:left="6480" w:hanging="360"/>
+      </w:pPr>
+      <w:rPr>
+        <w:rFonts w:ascii="Wingdings" w:hAnsi="Wingdings" w:hint="default"/>
+        <w:sz w:val="20"/>
+      </w:rPr>
+    </w:lvl>
+  </w:abstractNum>
+  <w:abstractNum w:abstractNumId="3" w15:restartNumberingAfterBreak="0">
+    <w:nsid w:val="69813861"/>
+    <w:multiLevelType w:val="hybridMultilevel"/>
+    <w:tmpl w:val="D32E16CE"/>
+    <w:lvl w:ilvl="0" w:tplc="F59CED14">
+      <w:start w:val="1"/>
+      <w:numFmt w:val="decimal"/>
+      <w:lvlText w:val="(%1)"/>
+      <w:lvlJc w:val="left"/>
+      <w:pPr>
+        <w:ind w:left="720" w:hanging="360"/>
+      </w:pPr>
+      <w:rPr>
+        <w:rFonts w:hint="default"/>
+      </w:rPr>
+    </w:lvl>
+    <w:lvl w:ilvl="1" w:tplc="04090019" w:tentative="1">
+      <w:start w:val="1"/>
+      <w:numFmt w:val="lowerLetter"/>
+      <w:lvlText w:val="%2."/>
+      <w:lvlJc w:val="left"/>
+      <w:pPr>
+        <w:ind w:left="1440" w:hanging="360"/>
+      </w:pPr>
+    </w:lvl>
+    <w:lvl w:ilvl="2" w:tplc="0409001B" w:tentative="1">
+      <w:start w:val="1"/>
+      <w:numFmt w:val="lowerRoman"/>
+      <w:lvlText w:val="%3."/>
+      <w:lvlJc w:val="right"/>
+      <w:pPr>
+        <w:ind w:left="2160" w:hanging="180"/>
+      </w:pPr>
+    </w:lvl>
+    <w:lvl w:ilvl="3" w:tplc="0409000F" w:tentative="1">
+      <w:start w:val="1"/>
+      <w:numFmt w:val="decimal"/>
+      <w:lvlText w:val="%4."/>
+      <w:lvlJc w:val="left"/>
+      <w:pPr>
+        <w:ind w:left="2880" w:hanging="360"/>
+      </w:pPr>
+    </w:lvl>
+    <w:lvl w:ilvl="4" w:tplc="04090019" w:tentative="1">
+      <w:start w:val="1"/>
+      <w:numFmt w:val="lowerLetter"/>
+      <w:lvlText w:val="%5."/>
+      <w:lvlJc w:val="left"/>
+      <w:pPr>
+        <w:ind w:left="3600" w:hanging="360"/>
+      </w:pPr>
+    </w:lvl>
+    <w:lvl w:ilvl="5" w:tplc="0409001B" w:tentative="1">
+      <w:start w:val="1"/>
+      <w:numFmt w:val="lowerRoman"/>
+      <w:lvlText w:val="%6."/>
+      <w:lvlJc w:val="right"/>
+      <w:pPr>
+        <w:ind w:left="4320" w:hanging="180"/>
+      </w:pPr>
+    </w:lvl>
+    <w:lvl w:ilvl="6" w:tplc="0409000F" w:tentative="1">
+      <w:start w:val="1"/>
+      <w:numFmt w:val="decimal"/>
+      <w:lvlText w:val="%7."/>
+      <w:lvlJc w:val="left"/>
+      <w:pPr>
+        <w:ind w:left="5040" w:hanging="360"/>
+      </w:pPr>
+    </w:lvl>
+    <w:lvl w:ilvl="7" w:tplc="04090019" w:tentative="1">
+      <w:start w:val="1"/>
+      <w:numFmt w:val="lowerLetter"/>
+      <w:lvlText w:val="%8."/>
+      <w:lvlJc w:val="left"/>
+      <w:pPr>
+        <w:ind w:left="5760" w:hanging="360"/>
+      </w:pPr>
+    </w:lvl>
+    <w:lvl w:ilvl="8" w:tplc="0409001B" w:tentative="1">
+      <w:start w:val="1"/>
+      <w:numFmt w:val="lowerRoman"/>
+      <w:lvlText w:val="%9."/>
+      <w:lvlJc w:val="right"/>
+      <w:pPr>
+        <w:ind w:left="6480" w:hanging="180"/>
+      </w:pPr>
+    </w:lvl>
+  </w:abstractNum>
   <w:num w:numId="1">
     <w:abstractNumId w:val="1"/>
   </w:num>
   <w:num w:numId="2">
     <w:abstractNumId w:val="0"/>
+  </w:num>
+  <w:num w:numId="3">
+    <w:abstractNumId w:val="3"/>
+  </w:num>
+  <w:num w:numId="4">
+    <w:abstractNumId w:val="2"/>
   </w:num>
 </w:numbering>
 </file>
@@ -1213,7 +2376,6 @@
   <w:style w:type="character" w:default="1" w:styleId="DefaultParagraphFont">
     <w:name w:val="Default Paragraph Font"/>
     <w:uiPriority w:val="1"/>
-    <w:semiHidden/>
     <w:unhideWhenUsed/>
   </w:style>
   <w:style w:type="table" w:default="1" w:styleId="TableNormal">
@@ -1410,6 +2572,43 @@
     <w:semiHidden/>
     <w:unhideWhenUsed/>
     <w:rsid w:val="002600AD"/>
+  </w:style>
+  <w:style w:type="paragraph" w:styleId="FootnoteText">
+    <w:name w:val="footnote text"/>
+    <w:basedOn w:val="Normal"/>
+    <w:link w:val="FootnoteTextChar"/>
+    <w:uiPriority w:val="99"/>
+    <w:semiHidden/>
+    <w:unhideWhenUsed/>
+    <w:rsid w:val="00B369DA"/>
+    <w:rPr>
+      <w:sz w:val="20"/>
+      <w:szCs w:val="20"/>
+    </w:rPr>
+  </w:style>
+  <w:style w:type="character" w:customStyle="1" w:styleId="FootnoteTextChar">
+    <w:name w:val="Footnote Text Char"/>
+    <w:basedOn w:val="DefaultParagraphFont"/>
+    <w:link w:val="FootnoteText"/>
+    <w:uiPriority w:val="99"/>
+    <w:semiHidden/>
+    <w:rsid w:val="00B369DA"/>
+    <w:rPr>
+      <w:rFonts w:ascii="Palatino Linotype" w:hAnsi="Palatino Linotype" w:cs="Times New Roman"/>
+      <w:sz w:val="20"/>
+      <w:szCs w:val="20"/>
+    </w:rPr>
+  </w:style>
+  <w:style w:type="character" w:styleId="FootnoteReference">
+    <w:name w:val="footnote reference"/>
+    <w:basedOn w:val="DefaultParagraphFont"/>
+    <w:uiPriority w:val="99"/>
+    <w:semiHidden/>
+    <w:unhideWhenUsed/>
+    <w:rsid w:val="00B369DA"/>
+    <w:rPr>
+      <w:vertAlign w:val="superscript"/>
+    </w:rPr>
   </w:style>
 </w:styles>
 </file>

</xml_diff>

<commit_message>
final update before first day of class
</commit_message>
<xml_diff>
--- a/policy-pages/Class conduct policy.docx
+++ b/policy-pages/Class conduct policy.docx
@@ -28,23 +28,19 @@
     </w:p>
     <w:p>
       <w:r>
-        <w:t>This document describes appropriate behavior</w:t>
-      </w:r>
-      <w:bookmarkStart w:id="0" w:name="_GoBack"/>
-      <w:bookmarkEnd w:id="0"/>
-      <w:r>
-        <w:t xml:space="preserve"> in class discussions. The </w:t>
-      </w:r>
-      <w:r>
-        <w:t>requirements for your grade on discussion assignments are described in the document [</w:t>
-      </w:r>
-      <w:proofErr w:type="spellStart"/>
-      <w:r>
-        <w:t>xxxx</w:t>
-      </w:r>
-      <w:proofErr w:type="spellEnd"/>
-      <w:r>
-        <w:t>]</w:t>
+        <w:t>This document describes appropriate</w:t>
+      </w:r>
+      <w:r>
+        <w:t xml:space="preserve"> online</w:t>
+      </w:r>
+      <w:r>
+        <w:t xml:space="preserve"> behavior. The </w:t>
+      </w:r>
+      <w:r>
+        <w:t xml:space="preserve">requirements for your grade on discussion assignments are described in the document </w:t>
+      </w:r>
+      <w:r>
+        <w:t>Discussion Forum Grades</w:t>
       </w:r>
     </w:p>
     <w:p>
@@ -60,23 +56,32 @@
         <w:rPr>
           <w:b/>
           <w:bCs/>
-          <w:lang w:val="fr-FR"/>
         </w:rPr>
       </w:pPr>
-      <w:proofErr w:type="spellStart"/>
       <w:r>
         <w:rPr>
           <w:b/>
           <w:bCs/>
-          <w:lang w:val="fr-FR"/>
+        </w:rPr>
+        <w:t xml:space="preserve">1. </w:t>
+      </w:r>
+      <w:r>
+        <w:rPr>
+          <w:b/>
+          <w:bCs/>
         </w:rPr>
         <w:t>Rationale</w:t>
       </w:r>
-      <w:proofErr w:type="spellEnd"/>
-    </w:p>
-    <w:p>
-      <w:r>
-        <w:t xml:space="preserve">Physicists make progress by creating  hypotheses and then testing them through experiments. Philosophers make progress by clearly articulating reasons for believing something and then having others try to come up with objections. </w:t>
+    </w:p>
+    <w:p>
+      <w:r>
+        <w:t xml:space="preserve">Physicists make progress by creating  hypotheses and testing them through experiments. Philosophers make progress by clearly articulating reasons for believing </w:t>
+      </w:r>
+      <w:r>
+        <w:t>claims</w:t>
+      </w:r>
+      <w:r>
+        <w:t xml:space="preserve"> and then having others come up with objections. </w:t>
       </w:r>
     </w:p>
     <w:p/>
@@ -85,7 +90,7 @@
         <w:t xml:space="preserve">In a philosophy class, </w:t>
       </w:r>
       <w:r>
-        <w:t xml:space="preserve">if we are not vigorously disagreeing with each other, we’re doing it wrong. If someone sees a flaw in our reasoning but doesn’t feel comfortable bringing it up, we </w:t>
+        <w:t xml:space="preserve">if we are not disagreeing, we’re doing it wrong. If someone sees a flaw in our reasoning but doesn’t feel comfortable bringing it up, we </w:t>
       </w:r>
       <w:r>
         <w:t>don’t</w:t>
@@ -106,7 +111,7 @@
         <w:t>e</w:t>
       </w:r>
       <w:r>
-        <w:t xml:space="preserve"> do </w:t>
+        <w:t xml:space="preserve"> </w:t>
       </w:r>
       <w:r>
         <w:t>wast</w:t>
@@ -119,21 +124,134 @@
       </w:r>
     </w:p>
     <w:p/>
+    <w:p>
+      <w:r>
+        <w:t>Therefore, it is essential that every person in the class</w:t>
+      </w:r>
+      <w:r>
+        <w:t xml:space="preserve"> </w:t>
+      </w:r>
+      <w:r>
+        <w:t xml:space="preserve">feel comfortable </w:t>
+      </w:r>
+      <w:r>
+        <w:t>offering and receiving criticism</w:t>
+      </w:r>
+      <w:r>
+        <w:t>.</w:t>
+      </w:r>
+    </w:p>
+    <w:p/>
+    <w:p>
+      <w:r>
+        <w:t>In an in-person class, my class conduct rule is 1 sentence: Don’t be an asshole. That works because there’s immediate feedback in-person</w:t>
+      </w:r>
+      <w:r>
+        <w:t xml:space="preserve"> both verbal and non-verbal </w:t>
+      </w:r>
+      <w:r>
+        <w:t xml:space="preserve"> (e.g., people gasp, tones of voice change) so we all quickly develop a shared sense of the boundaries. Plus, I’m right there and can intervene / mediate as soon as things start to become problematic. </w:t>
+      </w:r>
+    </w:p>
+    <w:p/>
+    <w:p>
+      <w:r>
+        <w:t>None of those mechanisms are available for our online class. Thus we need a more formal policy</w:t>
+      </w:r>
+      <w:r>
+        <w:t xml:space="preserve"> and clear</w:t>
+      </w:r>
+      <w:r>
+        <w:t>er</w:t>
+      </w:r>
+      <w:r>
+        <w:t xml:space="preserve"> expectations. </w:t>
+      </w:r>
+    </w:p>
+    <w:p/>
+    <w:p>
+      <w:r>
+        <w:t>More importantly, t</w:t>
+      </w:r>
+      <w:r>
+        <w:t>h</w:t>
+      </w:r>
+      <w:r>
+        <w:t xml:space="preserve">e nature of an online </w:t>
+      </w:r>
+      <w:r>
+        <w:t>class  demands</w:t>
+      </w:r>
+      <w:r>
+        <w:t xml:space="preserve"> that all of us exercise</w:t>
+      </w:r>
+      <w:r>
+        <w:t xml:space="preserve"> more care in how we express our ideas than</w:t>
+      </w:r>
+      <w:r>
+        <w:t xml:space="preserve"> would be required in an</w:t>
+      </w:r>
+      <w:r>
+        <w:t xml:space="preserve"> in-person c</w:t>
+      </w:r>
+      <w:r>
+        <w:t>lass</w:t>
+      </w:r>
+      <w:r>
+        <w:t>. Think about a time when you put your foot in your mouth during a conversation. The other person’s reaction let you know what you had done</w:t>
+      </w:r>
+      <w:r>
+        <w:t xml:space="preserve">. You </w:t>
+      </w:r>
+      <w:r>
+        <w:t>correct the mistake/apologize</w:t>
+      </w:r>
+      <w:r>
+        <w:t xml:space="preserve"> right there</w:t>
+      </w:r>
+      <w:r>
+        <w:t xml:space="preserve">. But </w:t>
+      </w:r>
+      <w:r>
+        <w:t xml:space="preserve">here, you’ll post your comments and come back a couple of days later only to find that </w:t>
+      </w:r>
+      <w:r>
+        <w:t>they weren’t understood as you intended. That’s worse for you and worse for the rest of us.</w:t>
+      </w:r>
+    </w:p>
     <w:p/>
     <w:p>
       <w:pPr>
         <w:pStyle w:val="Heading2"/>
       </w:pPr>
       <w:r>
+        <w:t xml:space="preserve">2. </w:t>
+      </w:r>
+      <w:r>
         <w:t>Obligations</w:t>
       </w:r>
     </w:p>
     <w:p>
       <w:r>
-        <w:t xml:space="preserve">We all lose out when someone does not contribute to our discussions. Therefore, each of us </w:t>
-      </w:r>
-      <w:r>
-        <w:t xml:space="preserve">has two fundamental responsibilities: </w:t>
+        <w:t>E</w:t>
+      </w:r>
+      <w:r>
+        <w:t>ach</w:t>
+      </w:r>
+      <w:r>
+        <w:t xml:space="preserve"> member of this class</w:t>
+      </w:r>
+      <w:r>
+        <w:t xml:space="preserve"> </w:t>
+      </w:r>
+      <w:r>
+        <w:t xml:space="preserve">has </w:t>
+      </w:r>
+      <w:r>
+        <w:t xml:space="preserve">all of the following </w:t>
+      </w:r>
+      <w:r>
+        <w:t xml:space="preserve">responsibilities: </w:t>
       </w:r>
     </w:p>
     <w:p>
@@ -145,7 +263,33 @@
         </w:numPr>
       </w:pPr>
       <w:r>
-        <w:t xml:space="preserve">You must contribute to the discussion. You are required to put forward your ideas. When you think you see a flaw in someone else’s reasoning, you must bring it up. </w:t>
+        <w:t xml:space="preserve">You must not engage in any activities prohibited by the </w:t>
+      </w:r>
+      <w:r>
+        <w:t>Student</w:t>
+      </w:r>
+      <w:r>
+        <w:rPr>
+          <w:b/>
+          <w:bCs/>
+        </w:rPr>
+        <w:t xml:space="preserve"> </w:t>
+      </w:r>
+      <w:r>
+        <w:t>Conduct Code</w:t>
+      </w:r>
+      <w:r>
+        <w:rPr>
+          <w:b/>
+          <w:bCs/>
+        </w:rPr>
+        <w:t xml:space="preserve"> </w:t>
+      </w:r>
+      <w:r>
+        <w:t>(http://www.csun.edu/catalog/policies/student-conduct-code</w:t>
+      </w:r>
+      <w:r>
+        <w:t>)</w:t>
       </w:r>
     </w:p>
     <w:p>
@@ -157,57 +301,23 @@
         </w:numPr>
       </w:pPr>
       <w:r>
-        <w:t xml:space="preserve">You must ensure that our discussion forums are a </w:t>
-      </w:r>
-      <w:r>
-        <w:t xml:space="preserve">safe and respectful space for all students to express their reasoned opinions. </w:t>
-      </w:r>
-    </w:p>
-    <w:p/>
-    <w:p>
-      <w:r>
-        <w:t xml:space="preserve">Okay, so everyone is equally responsible for ensuring that our discussions remain collegial. What does that mean? </w:t>
-      </w:r>
-    </w:p>
-    <w:p/>
-    <w:p>
-      <w:r>
-        <w:t>First, it means refraining from doing things which undermine the environment yourself. When you post, don’t be an asshole. But more importantly, before you hit submit, it is your responsibility to read over your post and ensure that you are not violating our guidelines.</w:t>
-      </w:r>
-    </w:p>
-    <w:p/>
-    <w:p>
-      <w:r>
-        <w:t xml:space="preserve">Second, it means speaking up when you feel remarks directed at you have violated our rules. </w:t>
-      </w:r>
-    </w:p>
-    <w:p/>
-    <w:p>
-      <w:r>
-        <w:t>Third, it means keeping an eye out of comments, regardless of whom they are directed at, which violate our rules and listening with empathy when someone identifies comments as problematic.</w:t>
-      </w:r>
-    </w:p>
-    <w:p/>
-    <w:p/>
-    <w:p/>
-    <w:p/>
-    <w:p/>
-    <w:p>
-      <w:r>
-        <w:t>Every student is expected to:</w:t>
-      </w:r>
-    </w:p>
-    <w:p/>
+        <w:lastRenderedPageBreak/>
+        <w:t xml:space="preserve">You must contribute to the discussion. You are required to put forward your ideas. When you think you see a flaw in someone else’s reasoning, you must bring it up. </w:t>
+      </w:r>
+      <w:r>
+        <w:t>When you have a question about someone else’s post, you must ask it.</w:t>
+      </w:r>
+    </w:p>
     <w:p>
       <w:pPr>
         <w:pStyle w:val="ListParagraph"/>
         <w:numPr>
           <w:ilvl w:val="0"/>
-          <w:numId w:val="2"/>
+          <w:numId w:val="3"/>
         </w:numPr>
       </w:pPr>
       <w:r>
-        <w:t xml:space="preserve">Participate in class discussions and other activities. </w:t>
+        <w:t>Prior to submitting any post or peer review assignment, you must read it carefully and ensure that it complies with this policy.</w:t>
       </w:r>
     </w:p>
     <w:p>
@@ -215,73 +325,418 @@
         <w:pStyle w:val="ListParagraph"/>
         <w:numPr>
           <w:ilvl w:val="0"/>
-          <w:numId w:val="2"/>
+          <w:numId w:val="3"/>
         </w:numPr>
       </w:pPr>
       <w:r>
-        <w:t xml:space="preserve">Ensure that everyone feels able to participate </w:t>
-      </w:r>
-    </w:p>
-    <w:p>
-      <w:r>
-        <w:t xml:space="preserve">My aim throughout the class will be for all of us to learn from each other. Therefore consistent and high quality participation is absolutely vital; it will be a requirement of many assignments. </w:t>
-      </w:r>
-    </w:p>
-    <w:p/>
-    <w:p>
-      <w:r>
-        <w:t>Similarly, we will vigorously and critically argue over difficult ideas. We all lose out when someone does not feel able to contribute to our discussions. Therefore, each of us is responsible for maintaining a safe and respectful space for all students to express their reasoned opinions.</w:t>
-      </w:r>
-    </w:p>
-    <w:p/>
-    <w:p/>
+        <w:t xml:space="preserve">You must </w:t>
+      </w:r>
+      <w:r>
+        <w:t xml:space="preserve">take action to </w:t>
+      </w:r>
+      <w:r>
+        <w:t>ensure that our discussion forums are a</w:t>
+      </w:r>
+      <w:r>
+        <w:t xml:space="preserve">n </w:t>
+      </w:r>
+      <w:r>
+        <w:t>environment</w:t>
+      </w:r>
+      <w:r>
+        <w:t xml:space="preserve"> </w:t>
+      </w:r>
+      <w:r>
+        <w:t>in which everyone feels able to contribute.</w:t>
+      </w:r>
+      <w:r>
+        <w:t xml:space="preserve"> </w:t>
+      </w:r>
+      <w:r>
+        <w:t>If</w:t>
+      </w:r>
+      <w:r>
+        <w:t xml:space="preserve"> you see a post which you believe violates our policy, regardless of whether it is directed at you, </w:t>
+      </w:r>
+      <w:r>
+        <w:t>you must take the actions described in section</w:t>
+      </w:r>
+      <w:r>
+        <w:t xml:space="preserve"> 5.1</w:t>
+      </w:r>
+      <w:r>
+        <w:t>.</w:t>
+      </w:r>
+    </w:p>
+    <w:p>
+      <w:pPr>
+        <w:pStyle w:val="ListParagraph"/>
+        <w:numPr>
+          <w:ilvl w:val="0"/>
+          <w:numId w:val="3"/>
+        </w:numPr>
+      </w:pPr>
+      <w:r>
+        <w:t>If you submit material which someone else identifies as violating this policy, you must take the actions described in section</w:t>
+      </w:r>
+      <w:r>
+        <w:t xml:space="preserve"> 5.2</w:t>
+      </w:r>
+      <w:r>
+        <w:t>.</w:t>
+      </w:r>
+    </w:p>
     <w:p/>
     <w:p>
       <w:pPr>
         <w:pStyle w:val="Heading2"/>
       </w:pPr>
       <w:r>
-        <w:t>Principles</w:t>
-      </w:r>
-    </w:p>
-    <w:p/>
-    <w:p/>
-    <w:p>
-      <w:r>
-        <w:t>Most generally, a</w:t>
-      </w:r>
-      <w:r>
-        <w:t xml:space="preserve">ll class-related conduct must be in accordance with the </w:t>
-      </w:r>
-      <w:r>
-        <w:t>Student</w:t>
+        <w:t xml:space="preserve">3. </w:t>
+      </w:r>
+      <w:r>
+        <w:t>General rules</w:t>
+      </w:r>
+    </w:p>
+    <w:p>
+      <w:pPr>
+        <w:pStyle w:val="Heading2"/>
+      </w:pPr>
+      <w:r>
+        <w:t xml:space="preserve">3.1 </w:t>
+      </w:r>
+      <w:r>
+        <w:t>Stay on topic</w:t>
+      </w:r>
+    </w:p>
+    <w:p>
+      <w:r>
+        <w:t>I</w:t>
+      </w:r>
+      <w:r>
+        <w:t xml:space="preserve">f there were no constraints on acceptable </w:t>
+      </w:r>
+      <w:proofErr w:type="spellStart"/>
+      <w:r>
+        <w:t>topics, it woul</w:t>
+      </w:r>
+      <w:proofErr w:type="spellEnd"/>
+      <w:r>
+        <w:t xml:space="preserve">d be </w:t>
+      </w:r>
+      <w:r>
+        <w:t xml:space="preserve">impossible to design a comprehensive </w:t>
+      </w:r>
+      <w:r>
+        <w:t xml:space="preserve">conduct policy. </w:t>
+      </w:r>
+      <w:r>
+        <w:t xml:space="preserve">Fortunately, this is a class. We are discussing specific questions and specific arguments regarding their answers. </w:t>
+      </w:r>
+    </w:p>
+    <w:p/>
+    <w:p>
+      <w:r>
+        <w:t xml:space="preserve">Simply keeping to the topic at hand should prevent </w:t>
+      </w:r>
+      <w:r>
+        <w:t>most</w:t>
+      </w:r>
+      <w:r>
+        <w:t xml:space="preserve"> problems. I cannot imagine any portion of this class in which it would make sense to bring up different crochet techniques. Nor can I imagine any portion where it would be appropriate to imply that straight white men should have more</w:t>
       </w:r>
       <w:r>
         <w:rPr>
-          <w:b/>
-          <w:bCs/>
+          <w:rStyle w:val="FootnoteReference"/>
         </w:rPr>
+        <w:footnoteReference w:id="1"/>
+      </w:r>
+      <w:r>
+        <w:t xml:space="preserve"> rights than others. We don’t even need to make judgments about where the lines of offensive vs. poor taste lie. They are off-topic</w:t>
+      </w:r>
+      <w:r>
+        <w:t xml:space="preserve"> and thus not contributing to everyone’s learning</w:t>
+      </w:r>
+      <w:r>
+        <w:t>.</w:t>
+      </w:r>
+    </w:p>
+    <w:p/>
+    <w:p>
+      <w:pPr>
+        <w:pStyle w:val="Heading2"/>
+      </w:pPr>
+      <w:r>
+        <w:t xml:space="preserve">3.2 </w:t>
+      </w:r>
+      <w:r>
+        <w:t>Talk about ideas, not people</w:t>
+      </w:r>
+    </w:p>
+    <w:p>
+      <w:r>
+        <w:t>W</w:t>
+      </w:r>
+      <w:r>
+        <w:t>e are focused on exploring arguments and reasons for claims</w:t>
+      </w:r>
+      <w:r>
+        <w:t>. A</w:t>
+      </w:r>
+      <w:r>
+        <w:t>nytime you are tempted to express a judgment about a fellow student, you’ll be doing that because of something they wrote. If you stick to what they write, you can still run into trouble. But if you start making claims about other students, you’re potentially creating more problems for yourself with no gain. The best case scenario involves misinterpretations which you’ll have to spend time correcting. That wastes our time and yours.</w:t>
+      </w:r>
+    </w:p>
+    <w:p>
+      <w:r>
         <w:t xml:space="preserve"> </w:t>
       </w:r>
-      <w:r>
-        <w:t>Conduct Code</w:t>
+    </w:p>
+    <w:p>
+      <w:pPr>
+        <w:pStyle w:val="Heading2"/>
+      </w:pPr>
+      <w:r>
+        <w:lastRenderedPageBreak/>
+        <w:t xml:space="preserve">3.3 </w:t>
+      </w:r>
+      <w:r>
+        <w:t>Negative labels</w:t>
+      </w:r>
+    </w:p>
+    <w:p>
+      <w:r>
+        <w:t>There w</w:t>
+      </w:r>
+      <w:r>
+        <w:t xml:space="preserve">ill be very few </w:t>
+      </w:r>
+      <w:r>
+        <w:t xml:space="preserve">occasions </w:t>
+      </w:r>
+      <w:r>
+        <w:t>where attaching a negative label to something someone</w:t>
+      </w:r>
+      <w:r>
+        <w:t xml:space="preserve"> in the class</w:t>
+      </w:r>
+      <w:r>
+        <w:t xml:space="preserve"> has written is beneficial. </w:t>
+      </w:r>
+      <w:r>
+        <w:t xml:space="preserve">Suppose someone makes a claim which you find </w:t>
+      </w:r>
+      <w:r>
+        <w:t xml:space="preserve">ridiculous. </w:t>
+      </w:r>
+      <w:r>
+        <w:t>You could say, “That’s stupid point.”</w:t>
+      </w:r>
+      <w:r>
+        <w:t xml:space="preserve"> But remember that</w:t>
+      </w:r>
+      <w:r>
+        <w:t xml:space="preserve"> </w:t>
+      </w:r>
+      <w:r>
+        <w:t xml:space="preserve">to receive credit, you </w:t>
+      </w:r>
+      <w:r>
+        <w:t xml:space="preserve">always must </w:t>
+      </w:r>
+      <w:r>
+        <w:t>give us reasons for</w:t>
+      </w:r>
+      <w:r>
+        <w:t xml:space="preserve"> </w:t>
+      </w:r>
+      <w:r>
+        <w:t xml:space="preserve">believing your claims are true. </w:t>
+      </w:r>
+      <w:r>
+        <w:t>Clearly, you disagree with the point and think it is wrong. If you w</w:t>
+      </w:r>
+      <w:r>
+        <w:t>ant</w:t>
+      </w:r>
+      <w:r>
+        <w:t xml:space="preserve"> to get credit</w:t>
+      </w:r>
+      <w:r>
+        <w:t xml:space="preserve"> for this view</w:t>
+      </w:r>
+      <w:r>
+        <w:t xml:space="preserve">, </w:t>
+      </w:r>
+      <w:r>
+        <w:t xml:space="preserve">your next </w:t>
+      </w:r>
+      <w:r>
+        <w:t xml:space="preserve">sentence will </w:t>
+      </w:r>
+      <w:r>
+        <w:t xml:space="preserve">need to </w:t>
+      </w:r>
+      <w:r>
+        <w:t xml:space="preserve">explain why the point is misguided. </w:t>
+      </w:r>
+    </w:p>
+    <w:p/>
+    <w:p>
+      <w:r>
+        <w:t>So, w</w:t>
+      </w:r>
+      <w:r>
+        <w:t xml:space="preserve">hat </w:t>
+      </w:r>
+      <w:r>
+        <w:t>would</w:t>
+      </w:r>
+      <w:r>
+        <w:t xml:space="preserve"> labeling the point as ‘stupid’ add? </w:t>
+      </w:r>
+      <w:r>
+        <w:t xml:space="preserve"> </w:t>
+      </w:r>
+      <w:r>
+        <w:t xml:space="preserve">It may </w:t>
+      </w:r>
+      <w:r>
+        <w:t xml:space="preserve">make you feel good about yourself to put others down. </w:t>
+      </w:r>
+      <w:r>
+        <w:t>How you make yourself feel good on your own time is up to you. But this is a class. T</w:t>
+      </w:r>
+      <w:r>
+        <w:t>he rest of us aren’t here to make you happy. We are here to learn things; you may not hijack that purpose.</w:t>
+      </w:r>
+    </w:p>
+    <w:p>
+      <w:r>
+        <w:t xml:space="preserve"> </w:t>
+      </w:r>
+    </w:p>
+    <w:p>
+      <w:r>
+        <w:t xml:space="preserve">More importantly, calling the point ‘stupid’ likely </w:t>
+      </w:r>
+      <w:r>
+        <w:t xml:space="preserve">makes the author </w:t>
+      </w:r>
+      <w:r>
+        <w:t xml:space="preserve">experience negative emotions </w:t>
+      </w:r>
+      <w:r>
+        <w:sym w:font="Symbol" w:char="F0BE"/>
+      </w:r>
+      <w:r>
+        <w:t xml:space="preserve">they’ll feel angry, sad, defensive, et cetera. Strong negative emotions make it harder to actually listen to </w:t>
+      </w:r>
+      <w:r>
+        <w:t>what you’re saying. Had you just explain</w:t>
+      </w:r>
+      <w:r>
+        <w:t>ed</w:t>
+      </w:r>
+      <w:r>
+        <w:t xml:space="preserve"> why you believe the point is misguided, they would</w:t>
+      </w:r>
+      <w:r>
+        <w:t>’ve</w:t>
+      </w:r>
+      <w:r>
+        <w:t xml:space="preserve"> be able to take in your criticism and either agree, revise their claim, or explain what you’re missing. So, by adding the label ‘stupid point’, you’ve reduced their ability to </w:t>
+      </w:r>
+      <w:r>
+        <w:t xml:space="preserve">learn </w:t>
+      </w:r>
+      <w:r>
+        <w:t>and potentially cut yourself off from learning something</w:t>
+      </w:r>
+      <w:r>
+        <w:t xml:space="preserve"> from them</w:t>
+      </w:r>
+      <w:r>
+        <w:t xml:space="preserve">. </w:t>
+      </w:r>
+    </w:p>
+    <w:p/>
+    <w:p>
+      <w:pPr>
+        <w:pStyle w:val="Heading2"/>
+      </w:pPr>
+      <w:r>
+        <w:t xml:space="preserve">3.4 </w:t>
+      </w:r>
+      <w:r>
+        <w:t>Political labels</w:t>
+      </w:r>
+    </w:p>
+    <w:p>
+      <w:r>
+        <w:t>The following concerns political labels</w:t>
+      </w:r>
+      <w:r>
+        <w:t xml:space="preserve"> (democrat, republican, liberal, conservative, et cetera)</w:t>
+      </w:r>
+      <w:r>
+        <w:t>. Please note that I am not talking about political beliefs, ideas, or ideals. Those are up for debate as long as they are on topic.</w:t>
+      </w:r>
+    </w:p>
+    <w:p/>
+    <w:p>
+      <w:r>
+        <w:t>If a political label</w:t>
+      </w:r>
+      <w:r>
+        <w:t xml:space="preserve"> </w:t>
+      </w:r>
+      <w:r>
+        <w:t>can be omitted without loss of content, don’t use it.</w:t>
+      </w:r>
+      <w:r>
+        <w:t xml:space="preserve"> B</w:t>
+      </w:r>
+      <w:r>
+        <w:t xml:space="preserve">efore you hit submit, </w:t>
+      </w:r>
+      <w:r>
+        <w:t>delete the word/phrase, fix the grammar, and read it to yourself. If your post still makes sense, leave it out</w:t>
+      </w:r>
+      <w:r>
+        <w:t xml:space="preserve">. If you feel you can’t make the same point without the label, you must ensure that doing so does not harm our class environment. </w:t>
+      </w:r>
+    </w:p>
+    <w:p/>
+    <w:p>
+      <w:r>
+        <w:t>Please see the rationale for this rule in Appendix xxx.</w:t>
+      </w:r>
+    </w:p>
+    <w:p/>
+    <w:p>
+      <w:pPr>
+        <w:pStyle w:val="Heading2"/>
+      </w:pPr>
+      <w:r>
+        <w:t>4</w:t>
+      </w:r>
+      <w:r>
+        <w:t xml:space="preserve">. Prohibited conduct </w:t>
+      </w:r>
+    </w:p>
+    <w:p>
+      <w:r>
+        <w:t xml:space="preserve">Like everything human, there will be gray areas. That doesn’t mean everything is gray. Let’s close with an </w:t>
       </w:r>
       <w:r>
         <w:rPr>
-          <w:b/>
-          <w:bCs/>
+          <w:u w:val="single"/>
         </w:rPr>
-        <w:t xml:space="preserve"> </w:t>
-      </w:r>
-      <w:r>
-        <w:t xml:space="preserve">(http://www.csun.edu/catalog/policies/student-conduct-code. All conduct must be civil and in the spirit of joint discovery. </w:t>
-      </w:r>
-    </w:p>
-    <w:p/>
-    <w:p/>
-    <w:p>
-      <w:r>
-        <w:t>Like everything human, there will be gray areas. That doesn’t mean everything is gray. Let’s start with some things which are never acceptable</w:t>
+        <w:t>incomplete</w:t>
+      </w:r>
+      <w:r>
+        <w:t xml:space="preserve"> list of some things which are obviously never acceptable</w:t>
       </w:r>
     </w:p>
     <w:p/>
@@ -296,7 +751,23 @@
         </w:tabs>
       </w:pPr>
       <w:r>
-        <w:t>Offensive comments related to gender, gender identity and expression, sexual orientation, disability, mental illness, neuro(a)typicality, physical appearance, body size, race, religion</w:t>
+        <w:t>Offensive comments</w:t>
+      </w:r>
+      <w:r>
+        <w:t xml:space="preserve"> including those</w:t>
+      </w:r>
+      <w:r>
+        <w:t xml:space="preserve"> related to gender, gender identity and expression, sexual orientation, disability, mental illness, neuro(a)typicality, </w:t>
+      </w:r>
+      <w:r>
+        <w:lastRenderedPageBreak/>
+        <w:t>physical appearance, body size, race,</w:t>
+      </w:r>
+      <w:r>
+        <w:t xml:space="preserve"> ethnicity,</w:t>
+      </w:r>
+      <w:r>
+        <w:t xml:space="preserve"> religion</w:t>
       </w:r>
       <w:r>
         <w:t xml:space="preserve">, national origin, veteran status, or age. </w:t>
@@ -313,7 +784,7 @@
         </w:tabs>
       </w:pPr>
       <w:r>
-        <w:t>Unwelcome comments regarding a person’s lifestyle choices and practices, including those related to food, health, parenting, drugs, and employment.</w:t>
+        <w:t>Unwelcome comments regarding a person’s lifestyle choices and practices</w:t>
       </w:r>
     </w:p>
     <w:p>
@@ -370,15 +841,10 @@
         </w:tabs>
       </w:pPr>
       <w:r>
-        <w:lastRenderedPageBreak/>
         <w:t>S</w:t>
       </w:r>
       <w:r>
-        <w:t>imulated physical contact (</w:t>
-      </w:r>
-      <w:proofErr w:type="spellStart"/>
-      <w:r>
-        <w:t>e</w:t>
+        <w:t>imulated physical contact (e</w:t>
       </w:r>
       <w:r>
         <w:t>.</w:t>
@@ -386,9 +852,8 @@
       <w:r>
         <w:t>g</w:t>
       </w:r>
-      <w:proofErr w:type="spellEnd"/>
-      <w:r>
-        <w:t>,</w:t>
+      <w:r>
+        <w:t>.</w:t>
       </w:r>
       <w:r>
         <w:t>, textual descriptions like</w:t>
@@ -470,6 +935,9 @@
         </w:tabs>
       </w:pPr>
       <w:r>
+        <w:t xml:space="preserve"> </w:t>
+      </w:r>
+      <w:r>
         <w:t>Sustained disruption of discussion</w:t>
       </w:r>
     </w:p>
@@ -545,125 +1013,12 @@
     <w:p/>
     <w:p>
       <w:r>
-        <w:t>Hopefully, everything above strikes you as ‘duh’. Let’s turn to the trickier cases.</w:t>
-      </w:r>
-    </w:p>
-    <w:p/>
-    <w:p>
-      <w:pPr>
-        <w:pStyle w:val="Heading2"/>
-      </w:pPr>
-      <w:r>
-        <w:t>Stay on topic</w:t>
-      </w:r>
-    </w:p>
-    <w:p>
-      <w:r>
-        <w:t xml:space="preserve">It's probably impossible to design a comprehensive set of principles of conduct if there are no constraints on topics. Fortunately, this is a class. We are discussing specific questions and specific arguments regarding their answers. </w:t>
-      </w:r>
-    </w:p>
-    <w:p/>
-    <w:p>
-      <w:r>
-        <w:t xml:space="preserve">Simply keeping to the topic at hand should prevent a lot of problems. </w:t>
-      </w:r>
-      <w:r>
-        <w:t>I cannot imagine any portion of this class in which it would make sense to bring up different crochet techniques. Nor can I imagine any portion where it would be appropriate to imply that straight white men should have more (or less) rights than others. We don’t even need to make judgments about where the lines of offensive vs. poor taste lie</w:t>
-      </w:r>
-      <w:r>
-        <w:t xml:space="preserve"> on a subject like that</w:t>
-      </w:r>
-      <w:r>
-        <w:t>. They are off-topic.</w:t>
-      </w:r>
-    </w:p>
-    <w:p/>
-    <w:p>
-      <w:r>
-        <w:t xml:space="preserve">The trickier situations will involve how an idea or opinion is expressed. It is perfectly possible to make legitimate points in an illegitimate way. We all have different values, and styles of communicating. Indeed, I expect that this some people will step over the line purely by accident. </w:t>
-      </w:r>
-    </w:p>
-    <w:p/>
-    <w:p>
-      <w:r>
-        <w:t>I want to emphasize that there are two parts to this: topics and mode of expression.</w:t>
-      </w:r>
-    </w:p>
-    <w:p/>
-    <w:p/>
-    <w:p>
-      <w:pPr>
-        <w:pStyle w:val="Heading2"/>
-      </w:pPr>
-      <w:r>
-        <w:lastRenderedPageBreak/>
-        <w:t>Political labels</w:t>
-      </w:r>
-    </w:p>
-    <w:p>
-      <w:r>
-        <w:t xml:space="preserve">If a political label (democrat, republican, liberal, fascist, et cetera)  can be omitted without loss of content, don’t use it. Here’s my thinking. </w:t>
-      </w:r>
-    </w:p>
-    <w:p/>
-    <w:p>
-      <w:r>
-        <w:t xml:space="preserve">Human beings are deeply tribal creatures. We evolved to have very close ties to other humans in our group. For most of human history we’ve lived in pretty small groups. Thus we are wired to respond differently to in-group members vs out-group members. Often that’s harmless </w:t>
-      </w:r>
-      <w:r>
-        <w:sym w:font="Symbol" w:char="F0BE"/>
-      </w:r>
-      <w:r>
-        <w:t>Go Dodgers! Sometimes it isn’t.</w:t>
-      </w:r>
-    </w:p>
-    <w:p/>
-    <w:p>
-      <w:r>
-        <w:t xml:space="preserve">There’s good psychological / political science research that once an issue, position, idea gets identified with political labels, it becomes extremely hard to think critically about it. </w:t>
-      </w:r>
-    </w:p>
-    <w:p/>
-    <w:p>
-      <w:r>
-        <w:t xml:space="preserve">This one’s going to be messy. </w:t>
-      </w:r>
-    </w:p>
-    <w:p/>
-    <w:p/>
-    <w:p/>
-    <w:p/>
-    <w:p/>
-    <w:p/>
-    <w:p>
-      <w:pPr>
-        <w:pStyle w:val="Heading2"/>
-      </w:pPr>
-      <w:r>
-        <w:t>Me, as well</w:t>
-      </w:r>
-    </w:p>
-    <w:p>
-      <w:r>
-        <w:t xml:space="preserve">Let me be clear that everything in this document applies </w:t>
-      </w:r>
-      <w:r>
-        <w:t xml:space="preserve">equally </w:t>
-      </w:r>
-      <w:r>
-        <w:t xml:space="preserve">to me. </w:t>
-      </w:r>
-      <w:r>
-        <w:t>I will be quite unhappy if you could’ve saved me from error but allowed me to go on believing false things or reasoning poorly.</w:t>
-      </w:r>
-    </w:p>
-    <w:p/>
-    <w:p>
-      <w:r>
-        <w:t xml:space="preserve">If I do / say something which you believe violates our rules, you must say so. I want everyone to be included. If I do something which excludes people and nobody says anything, I won’t be able to fix the mistake. </w:t>
-      </w:r>
-    </w:p>
-    <w:p/>
+        <w:t xml:space="preserve">[Add section on good communication practices, e.g., framing in terms of </w:t>
+      </w:r>
+      <w:r>
+        <w:t>“I feel that___” vs “You are___”?]</w:t>
+      </w:r>
+    </w:p>
     <w:p/>
     <w:p>
       <w:pPr>
@@ -680,22 +1035,39 @@
           <w:bCs/>
         </w:rPr>
       </w:pPr>
-    </w:p>
-    <w:p>
-      <w:pPr>
+      <w:r>
         <w:rPr>
           <w:b/>
           <w:bCs/>
         </w:rPr>
-      </w:pPr>
-    </w:p>
-    <w:p>
-      <w:pPr>
+        <w:t xml:space="preserve">5. </w:t>
+      </w:r>
+      <w:r>
         <w:rPr>
           <w:b/>
           <w:bCs/>
         </w:rPr>
-      </w:pPr>
+        <w:t>When violations occur</w:t>
+      </w:r>
+    </w:p>
+    <w:p>
+      <w:r>
+        <w:t>There will be problems. How they are handled makes a big difference.</w:t>
+      </w:r>
+    </w:p>
+    <w:p>
+      <w:r>
+        <w:t>It is perfectly possible to make legitimate points in an illegitimate way. We all have different values, and styles of communicating. I</w:t>
+      </w:r>
+      <w:r>
+        <w:t xml:space="preserve">t’s likely that there will be a few instances where </w:t>
+      </w:r>
+      <w:r>
+        <w:t xml:space="preserve">people step over the line purely by accident. </w:t>
+      </w:r>
+      <w:r>
+        <w:t>When that happens, it is essential that we acknowledge what’s happened and repair the situation.</w:t>
+      </w:r>
     </w:p>
     <w:p/>
     <w:p>
@@ -703,18 +1075,29 @@
         <w:pStyle w:val="Heading2"/>
       </w:pPr>
       <w:r>
+        <w:t xml:space="preserve">5.1 </w:t>
+      </w:r>
+      <w:r>
         <w:t>What to do when you believe someone has violated our rules</w:t>
       </w:r>
     </w:p>
     <w:p>
-      <w:r>
-        <w:t xml:space="preserve">If the post is seriously disruptive, contact me immediately. </w:t>
-      </w:r>
-      <w:r>
-        <w:t xml:space="preserve">You still need to raise the concern as described below, but </w:t>
-      </w:r>
-      <w:r>
-        <w:t xml:space="preserve">get me in the loop right away. If someone else has </w:t>
+      <w:pPr>
+        <w:pStyle w:val="Heading2"/>
+      </w:pPr>
+      <w:r>
+        <w:t>5.1.1 Contact</w:t>
+      </w:r>
+    </w:p>
+    <w:p>
+      <w:r>
+        <w:t>If the post threatens harm to anyone, contact the CSUN police department immediately. [INSERT PHONE #] Then contact me.</w:t>
+      </w:r>
+    </w:p>
+    <w:p/>
+    <w:p>
+      <w:r>
+        <w:t xml:space="preserve">If the post is seriously disruptive, contact me immediately. You still need to raise the concern as described below, but get me in the loop right away. If someone else has </w:t>
       </w:r>
       <w:r>
         <w:lastRenderedPageBreak/>
@@ -724,389 +1107,562 @@
     <w:p/>
     <w:p>
       <w:r>
-        <w:t>If the post threatens harm to anyone, contact the CSUN police department first. [INSERT PHONE #] Then contact me.</w:t>
-      </w:r>
-    </w:p>
-    <w:p/>
-    <w:p>
-      <w:r>
-        <w:t xml:space="preserve">You still need to raise the concern as described below, but let me </w:t>
-      </w:r>
-    </w:p>
-    <w:p/>
-    <w:p/>
-    <w:p>
-      <w:r>
-        <w:t>First, remember that it remains your responsibility not to be an asshole. If you respond to an illegitimate remark in an illegitimate way, you are now also on the hook. That will often be hard to do. If you feel someone is being an asshole to you, you’ll probably feel angry. Give it a bit of time</w:t>
+        <w:t xml:space="preserve">If the post is not threatening or seriously disruptive, you are not required to contact me. Still, it is a good idea to keep me in the loop. If I get behind on grading, I may not know of the problem until a lot of time has passed. Remember, you need to raise the concern on the forum in addition to contacting me. </w:t>
+      </w:r>
+    </w:p>
+    <w:p/>
+    <w:p>
+      <w:pPr>
+        <w:pStyle w:val="Heading2"/>
+      </w:pPr>
+      <w:r>
+        <w:t>5.1.2 Anger management</w:t>
+      </w:r>
+    </w:p>
+    <w:p>
+      <w:r>
+        <w:t xml:space="preserve">First, </w:t>
+      </w:r>
+      <w:r>
+        <w:t xml:space="preserve">even if you feel personally offended or hurt, </w:t>
+      </w:r>
+      <w:r>
+        <w:t>remember that it</w:t>
+      </w:r>
+      <w:r>
+        <w:t xml:space="preserve"> </w:t>
+      </w:r>
+      <w:r>
+        <w:t>remains</w:t>
+      </w:r>
+      <w:r>
+        <w:t xml:space="preserve"> your duty to protect the class environment. </w:t>
+      </w:r>
+      <w:r>
+        <w:t xml:space="preserve">If you respond to an illegitimate remark in an illegitimate way, you are now also </w:t>
+      </w:r>
+      <w:r>
+        <w:t>violating our policy</w:t>
+      </w:r>
+      <w:r>
+        <w:t xml:space="preserve">. </w:t>
+      </w:r>
+    </w:p>
+    <w:p/>
+    <w:p>
+      <w:r>
+        <w:t xml:space="preserve">That will often be hard to do. If </w:t>
+      </w:r>
+      <w:r>
+        <w:t>the misconduct was directed at you</w:t>
+      </w:r>
+      <w:r>
+        <w:t>, you’ll probably feel angry. Give it a bit of time</w:t>
       </w:r>
       <w:r>
         <w:t>; grumble about the poster to your roommate; yell at the screen; whatever helps you calm down.</w:t>
       </w:r>
       <w:r>
-        <w:t xml:space="preserve"> The same applies if you are a 3</w:t>
-      </w:r>
-      <w:r>
-        <w:rPr>
-          <w:vertAlign w:val="superscript"/>
-        </w:rPr>
-        <w:t>rd</w:t>
-      </w:r>
-      <w:r>
-        <w:t xml:space="preserve"> party. I’m with Aristotle (and against the Stoics) in believing that it is a good thing that we get upset when we see someone doing something we believe to be wrong. Again, calm down first.</w:t>
-      </w:r>
-    </w:p>
-    <w:p/>
-    <w:p>
-      <w:proofErr w:type="spellStart"/>
+        <w:t xml:space="preserve"> </w:t>
+      </w:r>
+      <w:r>
+        <w:t>Even i</w:t>
+      </w:r>
+      <w:r>
+        <w:t>f</w:t>
+      </w:r>
+      <w:r>
+        <w:t xml:space="preserve"> you weren’t the target, check in with </w:t>
+      </w:r>
+      <w:r>
+        <w:t xml:space="preserve">what </w:t>
+      </w:r>
+      <w:r>
+        <w:t xml:space="preserve">you are feeling. It’s a good thing that we often feel </w:t>
+      </w:r>
+      <w:r>
+        <w:t xml:space="preserve">upset when we see someone doing something we believe to be wrong. </w:t>
+      </w:r>
+      <w:r>
+        <w:t xml:space="preserve">However, you still need to protect the class environment. </w:t>
+      </w:r>
+    </w:p>
+    <w:p/>
+    <w:p>
+      <w:pPr>
+        <w:pStyle w:val="Heading2"/>
+      </w:pPr>
+      <w:r>
+        <w:t>5.1.3 How to call out violations</w:t>
+      </w:r>
+    </w:p>
+    <w:p>
+      <w:r>
+        <w:t>I</w:t>
+      </w:r>
+      <w:r>
+        <w:t xml:space="preserve">t’s not going to help to just say “I think that post violates our rules!” The person posting probably </w:t>
+      </w:r>
+      <w:r>
+        <w:t xml:space="preserve">thinks their post was fine, so they will have </w:t>
+      </w:r>
+      <w:r>
+        <w:t>no idea which rule you believe they violated.</w:t>
+      </w:r>
+    </w:p>
+    <w:p/>
+    <w:p>
+      <w:r>
+        <w:t>Since</w:t>
+      </w:r>
+      <w:r>
+        <w:t xml:space="preserve"> calling out perceived violations will often be uncomfortable</w:t>
+      </w:r>
+      <w:r>
+        <w:t xml:space="preserve"> for everyone involved</w:t>
+      </w:r>
+      <w:r>
+        <w:t xml:space="preserve">, it will help if we have </w:t>
+      </w:r>
+      <w:r>
+        <w:t>a standard way of doing this.</w:t>
+      </w:r>
+      <w:r>
+        <w:t xml:space="preserve"> You should use the following template, and not go beyond it:</w:t>
+      </w:r>
+    </w:p>
+    <w:p/>
+    <w:p>
+      <w:pPr>
+        <w:ind w:left="720"/>
+      </w:pPr>
+      <w:r>
+        <w:t>I am concerned that saying ____</w:t>
+      </w:r>
+      <w:r>
+        <w:t xml:space="preserve">[ quote what they said, do not paraphrase it] </w:t>
+      </w:r>
+      <w:r>
+        <w:t>______ is problematic. I feel it violates ____[</w:t>
+      </w:r>
+      <w:r>
+        <w:t>describe the rule</w:t>
+      </w:r>
+      <w:r>
+        <w:t>]______ because ____</w:t>
+      </w:r>
+      <w:r>
+        <w:t>[why the post violates that rule]</w:t>
+      </w:r>
+      <w:r>
+        <w:t>__________. [Optional: This makes me feel ____________________ because _______________________.]</w:t>
+      </w:r>
+    </w:p>
+    <w:p/>
+    <w:p/>
+    <w:p>
+      <w:pPr>
+        <w:pStyle w:val="Heading2"/>
+      </w:pPr>
+      <w:r>
+        <w:lastRenderedPageBreak/>
+        <w:t xml:space="preserve">5.2 </w:t>
+      </w:r>
+      <w:r>
+        <w:t>What to do when someone believes that you have violated our rules</w:t>
+      </w:r>
+    </w:p>
+    <w:p>
+      <w:r>
+        <w:t xml:space="preserve">No one likes being accused of doing something wrong. It is perfectly normal and fine to feel </w:t>
+      </w:r>
+      <w:r>
+        <w:t>upset</w:t>
+      </w:r>
+      <w:r>
+        <w:t xml:space="preserve">. It is absolutely not acceptable to </w:t>
+      </w:r>
+      <w:r>
+        <w:t xml:space="preserve">vent those feelings on Canvas. </w:t>
+      </w:r>
+      <w:r>
+        <w:t xml:space="preserve">Your first task is </w:t>
+      </w:r>
+      <w:r>
+        <w:t xml:space="preserve">to let yourself calm down. </w:t>
+      </w:r>
+      <w:r>
+        <w:t xml:space="preserve">Do not respond until you have calmed down. </w:t>
+      </w:r>
+    </w:p>
+    <w:p/>
+    <w:p>
+      <w:r>
+        <w:t>Once you have calmed down, y</w:t>
+      </w:r>
+      <w:r>
+        <w:t xml:space="preserve">ou need to do 2 things: fix your post and fix the situation. </w:t>
+      </w:r>
+    </w:p>
+    <w:p/>
+    <w:p>
+      <w:pPr>
+        <w:pStyle w:val="Heading2"/>
+      </w:pPr>
+      <w:r>
+        <w:t>5.2.1 Fixing your post</w:t>
+      </w:r>
+    </w:p>
+    <w:p>
+      <w:r>
+        <w:t xml:space="preserve">If you agree that the post was problematic and can’t be fixed, delete it. Or, delete the text and write “Working on replacement”. Now you have time to think. </w:t>
+      </w:r>
+      <w:r>
+        <w:t>Draft your response in a document or on a piece of paper so that you will not be tempted to hit submit</w:t>
+      </w:r>
+      <w:r>
+        <w:t xml:space="preserve"> until you are ready</w:t>
+      </w:r>
+      <w:r>
+        <w:t>.</w:t>
+      </w:r>
+    </w:p>
+    <w:p/>
+    <w:p>
+      <w:r>
+        <w:t xml:space="preserve">If you disagree and believe that your post was consistent with our policy, you should update your post with an explanation of why you believe this is the case. You need to begin by </w:t>
+      </w:r>
+      <w:r>
+        <w:t>get</w:t>
+      </w:r>
+      <w:r>
+        <w:t>ting</w:t>
+      </w:r>
+      <w:r>
+        <w:t xml:space="preserve"> your head around wh</w:t>
+      </w:r>
+      <w:r>
+        <w:t xml:space="preserve">y your colleague thinks you’ve violated the policy. </w:t>
+      </w:r>
+      <w:r>
+        <w:t>Fortunately, the</w:t>
+      </w:r>
+      <w:r>
+        <w:t>y have</w:t>
+      </w:r>
+      <w:r>
+        <w:t xml:space="preserve"> told you exactly what about your post they believe violates which portion of our policy.</w:t>
+      </w:r>
+      <w:r>
+        <w:t xml:space="preserve"> Putting yourself in someone else’s shoes is always tricky, it’s especially difficult in a situation like this. However, you need to try your best to understand where they are coming from.</w:t>
+      </w:r>
+      <w:r>
+        <w:t xml:space="preserve"> My appraisal of the situation and whether penalties are required will depend heavily on whether it seems to me you have attempted to do this.</w:t>
+      </w:r>
+    </w:p>
+    <w:p/>
+    <w:p>
+      <w:pPr>
+        <w:pStyle w:val="Heading2"/>
+      </w:pPr>
+      <w:r>
+        <w:t>5.2.2 Fix the situation</w:t>
+      </w:r>
+    </w:p>
+    <w:p>
+      <w:r>
+        <w:t xml:space="preserve">No matter what your intention was in writing your post and no matter how justified you believe the charges are, you must try to remedy the situation. </w:t>
+      </w:r>
+      <w:r>
+        <w:t xml:space="preserve">In many cases an apology will be warranted. </w:t>
+      </w:r>
+    </w:p>
+    <w:p/>
+    <w:p>
+      <w:r>
+        <w:t>If you messed up and posted something you shouldn’t have, apologize for doing so.  But in other cases,</w:t>
+      </w:r>
+      <w:bookmarkStart w:id="0" w:name="_GoBack"/>
+      <w:bookmarkEnd w:id="0"/>
+      <w:r>
+        <w:t xml:space="preserve"> </w:t>
+      </w:r>
+      <w:r>
+        <w:t>y</w:t>
+      </w:r>
+      <w:r>
+        <w:t>ou may think that the</w:t>
+      </w:r>
+      <w:r>
+        <w:t xml:space="preserve">y are </w:t>
+      </w:r>
+      <w:r>
+        <w:t>overreacting. You may genuinely not understand why your post caused offense or hurt. That's often normal. We're all sensitive to different things. But you didn't mean to offend them or hurt them, right? (If the answer is no, you do not belong in this class.)</w:t>
+      </w:r>
+      <w:r>
+        <w:t xml:space="preserve"> So, apologize for causing offense and tell them that it wasn’t your intention. </w:t>
+      </w:r>
+      <w:r>
+        <w:t>(It’s probably best to say something like: “I didn’t realize my post would be upsetting, I’m sorry that it caused you to feel upset.” rather than “I’m sorry you felt upset” which can seem like you’re blaming them.)</w:t>
+      </w:r>
+    </w:p>
+    <w:p/>
+    <w:p/>
+    <w:p>
+      <w:pPr>
+        <w:pStyle w:val="Heading2"/>
+      </w:pPr>
+      <w:r>
+        <w:lastRenderedPageBreak/>
+        <w:t xml:space="preserve">6. </w:t>
+      </w:r>
+      <w:r>
+        <w:t>Penalties</w:t>
+      </w:r>
+    </w:p>
+    <w:p>
+      <w:r>
+        <w:t xml:space="preserve">In most cases, if everyone follows the guidance in Section 5, there will be nothing further that I need to do to remedy the situation. This section describes how I will impose penalties should they be necessary to deter future violations. </w:t>
+      </w:r>
+    </w:p>
+    <w:p/>
+    <w:p>
+      <w:pPr>
+        <w:pStyle w:val="Heading2"/>
+      </w:pPr>
+      <w:r>
+        <w:t>6.1 Ordinary violations</w:t>
+      </w:r>
+    </w:p>
+    <w:p>
+      <w:r>
+        <w:t xml:space="preserve">When it appears a remedy is needed, </w:t>
+      </w:r>
+      <w:r>
+        <w:t>I</w:t>
+      </w:r>
+      <w:r>
+        <w:t xml:space="preserve"> will normally employ the least severe </w:t>
+      </w:r>
+      <w:r>
+        <w:t>grade penalty</w:t>
+      </w:r>
+      <w:r>
+        <w:t xml:space="preserve"> likely to be effective</w:t>
+      </w:r>
+      <w:r>
+        <w:t xml:space="preserve"> to deter future violations</w:t>
+      </w:r>
+      <w:r>
+        <w:t>.</w:t>
+      </w:r>
+      <w:r>
+        <w:t xml:space="preserve"> </w:t>
+      </w:r>
+    </w:p>
+    <w:p/>
+    <w:p>
+      <w:pPr>
+        <w:pStyle w:val="Heading2"/>
+      </w:pPr>
+      <w:r>
+        <w:t>6.2 Significant violations</w:t>
+      </w:r>
+    </w:p>
+    <w:p>
+      <w:r>
+        <w:t>I will not hesitate to take severe action against any student who</w:t>
+      </w:r>
+      <w:r>
+        <w:t xml:space="preserve">m I judge </w:t>
+      </w:r>
+      <w:r>
+        <w:t xml:space="preserve">likely to continue damaging our ability to learn from each other. At a minimum, I will quarantine the </w:t>
+      </w:r>
+      <w:r>
+        <w:t>violator</w:t>
+      </w:r>
+      <w:r>
+        <w:t xml:space="preserve"> in </w:t>
+      </w:r>
+      <w:r>
+        <w:t xml:space="preserve">a </w:t>
+      </w:r>
+      <w:r>
+        <w:t>discussion group by themselves</w:t>
+      </w:r>
+      <w:r>
+        <w:t xml:space="preserve"> until I am confident that they will not engage in violating conduct. </w:t>
+      </w:r>
+      <w:r>
+        <w:t>As they are the only member of that group, t</w:t>
+      </w:r>
+      <w:r>
+        <w:t>hey will receive 0 points for all graded discussions and all peer review portions of assignments. Discussions and peer review are very large portion of the course grade; quarantined students will be given no opportunity to make up those points</w:t>
+      </w:r>
+      <w:r>
+        <w:t>.</w:t>
+      </w:r>
+      <w:r>
+        <w:t xml:space="preserve"> I </w:t>
+      </w:r>
+      <w:r>
+        <w:t xml:space="preserve">may </w:t>
+      </w:r>
+      <w:r>
+        <w:t xml:space="preserve">also </w:t>
+      </w:r>
+      <w:r>
+        <w:t>pursue further action with the Dean of Students as provided for in the Student Conduct Code.</w:t>
+      </w:r>
+    </w:p>
+    <w:p/>
+    <w:p>
+      <w:pPr>
+        <w:pStyle w:val="Heading2"/>
+      </w:pPr>
+      <w:r>
+        <w:t xml:space="preserve">7. </w:t>
+      </w:r>
+      <w:r>
+        <w:t>Agreement</w:t>
+      </w:r>
+    </w:p>
+    <w:p>
+      <w:r>
+        <w:t>By remaining enrolled in this course,</w:t>
+      </w:r>
+      <w:r>
+        <w:t xml:space="preserve"> you</w:t>
+      </w:r>
+      <w:r>
+        <w:t xml:space="preserve"> </w:t>
+      </w:r>
+      <w:r>
+        <w:t xml:space="preserve">acknowledge that the </w:t>
+      </w:r>
+      <w:r>
+        <w:t xml:space="preserve">nature of the </w:t>
+      </w:r>
+      <w:r>
+        <w:t xml:space="preserve">online course format requires </w:t>
+      </w:r>
+      <w:r>
+        <w:t xml:space="preserve">more </w:t>
+      </w:r>
+      <w:r>
+        <w:t xml:space="preserve">careful attention to your conduct </w:t>
+      </w:r>
+      <w:r>
+        <w:t xml:space="preserve">than in-person classes, </w:t>
+      </w:r>
+      <w:r>
+        <w:t xml:space="preserve">and you </w:t>
+      </w:r>
+      <w:r>
+        <w:t xml:space="preserve">agree to conduct yourself in accordance with </w:t>
+      </w:r>
+      <w:r>
+        <w:t xml:space="preserve">this </w:t>
+      </w:r>
+      <w:r>
+        <w:t xml:space="preserve">Class Conduct Policy and its revisions. </w:t>
+      </w:r>
+    </w:p>
+    <w:p/>
+    <w:p/>
+    <w:p/>
+    <w:p>
+      <w:pPr>
+        <w:pStyle w:val="Heading2"/>
+        <w:jc w:val="center"/>
+      </w:pPr>
+      <w:r>
+        <w:t>Appendix: Political labels</w:t>
+      </w:r>
+    </w:p>
+    <w:p/>
+    <w:p>
+      <w:r>
+        <w:t xml:space="preserve">Why is it okay to talk about political ideas but the associated labels are strongly discouraged? The following describes my concern and will help you judge what’s appropriate. </w:t>
+      </w:r>
+    </w:p>
+    <w:p>
+      <w:r>
+        <w:t xml:space="preserve"> </w:t>
+      </w:r>
+    </w:p>
+    <w:p>
+      <w:r>
+        <w:t xml:space="preserve">Human beings are deeply tribal creatures. Throughout most of our evolutionary history our survival depended on very close ties to other humans in our group. Thus we are wired to respond differently to in-group members vs out-group members. Sometimes that’s harmless </w:t>
+      </w:r>
+      <w:r>
+        <w:sym w:font="Symbol" w:char="F0BE"/>
+      </w:r>
+      <w:r>
+        <w:t>Go Dodgers! Boo other teams!—sometimes it isn’t</w:t>
+      </w:r>
+      <w:r>
+        <w:t xml:space="preserve"> </w:t>
+      </w:r>
+      <w:r>
+        <w:sym w:font="Symbol" w:char="F0BE"/>
+      </w:r>
+      <w:r>
+        <w:t>ahem, Twitter</w:t>
+      </w:r>
+      <w:r>
+        <w:t>.</w:t>
+      </w:r>
+    </w:p>
+    <w:p/>
+    <w:p>
+      <w:r>
+        <w:t xml:space="preserve">There’s good psychological / political science research that once an issue, position, or idea gets identified with a political label, it becomes extremely hard to think critically about it. If we show you a new policy proposal that’s not related to a common partisan hot button issue and don’t tell you who is proposing it, you’ll probably try to assess it on its merits and your own personal values. If we tell you it comes from the opposite political party, all the negative parts will jump out at you. If we tell you it comes from your party, all the positive parts will jump out at you. That’s perfectly normal. The nice thing about rational minds is that we can with effort overcome those biases. But it requires effort. </w:t>
+      </w:r>
+    </w:p>
+    <w:p/>
+    <w:p>
+      <w:r>
+        <w:t xml:space="preserve">Thus I am concerned that the use of </w:t>
+      </w:r>
+      <w:r>
+        <w:t xml:space="preserve">political labels </w:t>
+      </w:r>
+      <w:r>
+        <w:t xml:space="preserve">unnecessarily </w:t>
+      </w:r>
+      <w:r>
+        <w:t xml:space="preserve">impairs </w:t>
+      </w:r>
+      <w:r>
+        <w:t>critical thinking</w:t>
+      </w:r>
+      <w:r>
+        <w:t xml:space="preserve"> and discussion</w:t>
+      </w:r>
+      <w:r>
+        <w:t xml:space="preserve">. </w:t>
+      </w:r>
       <w:r>
         <w:t>C</w:t>
       </w:r>
-      <w:proofErr w:type="spellEnd"/>
-      <w:r>
-        <w:t xml:space="preserve">ooled off? Now it’s time to reply. </w:t>
-      </w:r>
-    </w:p>
-    <w:p/>
-    <w:p>
-      <w:r>
-        <w:t xml:space="preserve">First, it’s not going to help to just say “I think that post violates our rules!” The person posting probably has no idea which rule you believe they violated. Being called out in public is uncomfortable. Being called out without understanding why and without any means of response is infuriating. </w:t>
-      </w:r>
-    </w:p>
-    <w:p>
-      <w:r>
-        <w:t xml:space="preserve">Since everyone involved is either upset or about to be upset, let’s have a standard way of doing this. This will help the person who feels targeted not have to carefully word something when they are upset. And having a standard phrasing takes some of the sting out of it for the poster. </w:t>
-      </w:r>
-    </w:p>
-    <w:p/>
-    <w:p>
-      <w:r>
-        <w:t>I am concerned that saying _________________________ is problematic. I feel it violates ____[rule number]____________ because ___________________________. [Optional: This makes me feel ____________________ because _______________________.]</w:t>
-      </w:r>
-    </w:p>
-    <w:p/>
-    <w:p>
-      <w:r>
-        <w:t>Notes</w:t>
-      </w:r>
-    </w:p>
-    <w:p>
-      <w:r>
-        <w:t xml:space="preserve">Notice that </w:t>
-      </w:r>
-      <w:r>
-        <w:t>the author of the post isn’t being referred to at all. T</w:t>
-      </w:r>
-      <w:r>
-        <w:t xml:space="preserve">he only person </w:t>
-      </w:r>
-      <w:r>
-        <w:t>named h</w:t>
-      </w:r>
-      <w:r>
-        <w:t>ere is you.</w:t>
-      </w:r>
-    </w:p>
-    <w:p/>
-    <w:p/>
-    <w:p/>
-    <w:p/>
-    <w:p>
-      <w:pPr>
-        <w:pStyle w:val="Heading2"/>
-      </w:pPr>
-      <w:r>
-        <w:lastRenderedPageBreak/>
-        <w:t> </w:t>
-      </w:r>
-      <w:r>
-        <w:t>What to do when someone believes that you have violated our rules</w:t>
-      </w:r>
-    </w:p>
-    <w:p>
-      <w:r>
-        <w:t>If you mess up (a 2 step process)</w:t>
-      </w:r>
-    </w:p>
-    <w:p>
-      <w:r>
-        <w:t>You may think that the other person is overreacting. You may genuinely not understand why your post caused offense or hurt. That's often normal. We're all sensitive to different things. But you didn't mean to offend them or hurt them, right? (If the answer is no, you do not belong in this class.)</w:t>
-      </w:r>
-    </w:p>
-    <w:p>
-      <w:r>
-        <w:t>Step 1: Repair the situation. You know, apologize. Tell them that you didn't mean to cause offense.</w:t>
-      </w:r>
-    </w:p>
-    <w:p>
-      <w:r>
-        <w:t>Step 2: Repair yourself. This is the harder one. Remember </w:t>
-      </w:r>
-    </w:p>
-    <w:p>
-      <w:r>
-        <w:t> </w:t>
-      </w:r>
-    </w:p>
-    <w:p>
-      <w:r>
-        <w:t>Acknowledge that someone</w:t>
-      </w:r>
-    </w:p>
-    <w:p>
-      <w:r>
-        <w:t> </w:t>
-      </w:r>
-    </w:p>
-    <w:p>
-      <w:r>
-        <w:t>If someone else violates</w:t>
-      </w:r>
-    </w:p>
-    <w:p/>
-    <w:p/>
-    <w:p/>
-    <w:p>
-      <w:r>
-        <w:t xml:space="preserve">Thus this is going to be a difficult moment to </w:t>
-      </w:r>
-    </w:p>
-    <w:p/>
-    <w:p>
-      <w:r>
-        <w:t xml:space="preserve"> </w:t>
-      </w:r>
-    </w:p>
-    <w:p>
-      <w:pPr>
-        <w:pStyle w:val="Heading2"/>
-      </w:pPr>
-      <w:r>
-        <w:t>Language</w:t>
-      </w:r>
-    </w:p>
-    <w:p/>
-    <w:p>
-      <w:pPr>
-        <w:pStyle w:val="Heading2"/>
-      </w:pPr>
-      <w:r>
-        <w:t>Requirements</w:t>
-      </w:r>
-    </w:p>
-    <w:p>
-      <w:r>
-        <w:t>Should be at a level of professionalism that you would use at your dream job. Not communicating with friends.</w:t>
-      </w:r>
-    </w:p>
-    <w:p/>
-    <w:p>
-      <w:r>
-        <w:t>Grammar / spelling</w:t>
-      </w:r>
-    </w:p>
-    <w:p/>
-    <w:p/>
-    <w:p>
-      <w:pPr>
-        <w:pStyle w:val="Heading2"/>
-      </w:pPr>
-      <w:r>
-        <w:t>Profanity</w:t>
-      </w:r>
-    </w:p>
-    <w:p>
-      <w:r>
-        <w:t>We all have different tolerances for profanity. Personally, I believe there is a legit</w:t>
-      </w:r>
-      <w:r>
-        <w:t>i</w:t>
-      </w:r>
-      <w:r>
-        <w:t xml:space="preserve">mate place for profanity in </w:t>
-      </w:r>
-      <w:r>
-        <w:t>communication. Notice above that I said “Don’t be an asshole”. I didn’t say, “Don’t be someone who pervasively treats others without concern for their feelings or worse deliberately tries to make them feel bad.” The profanity (I believe) builds in an emotional charge</w:t>
-      </w:r>
-      <w:r>
-        <w:t xml:space="preserve"> which improves the chance that you’ll follow my injunction</w:t>
-      </w:r>
-      <w:r>
-        <w:t>.</w:t>
-      </w:r>
-    </w:p>
-    <w:p/>
-    <w:p>
-      <w:r>
-        <w:t xml:space="preserve">Occasional use is okay. </w:t>
-      </w:r>
-    </w:p>
-    <w:p/>
-    <w:p>
-      <w:r>
-        <w:lastRenderedPageBreak/>
-        <w:t xml:space="preserve">Be sensitive to the fact that some people do feel strongly </w:t>
-      </w:r>
-      <w:r>
-        <w:t>about profanity.</w:t>
-      </w:r>
-    </w:p>
-    <w:p/>
-    <w:p>
-      <w:r>
-        <w:t>Make sure that there’s no chance it could be interpreted as directed at someone.</w:t>
-      </w:r>
-    </w:p>
-    <w:p/>
-    <w:p>
-      <w:r>
-        <w:t>Make sure that the profanity is not a slur (you might not be aware of the origin so be careful</w:t>
-      </w:r>
-      <w:r>
-        <w:rPr>
-          <w:rStyle w:val="FootnoteReference"/>
-        </w:rPr>
-        <w:footnoteReference w:id="1"/>
-      </w:r>
-      <w:r>
-        <w:t>).</w:t>
-      </w:r>
-    </w:p>
-    <w:p/>
-    <w:p>
-      <w:pPr>
-        <w:pStyle w:val="Heading2"/>
-      </w:pPr>
-      <w:r>
-        <w:t>Good communication practices</w:t>
-      </w:r>
-    </w:p>
-    <w:p>
-      <w:r>
-        <w:t>Personally, I continue to be</w:t>
-      </w:r>
-      <w:r>
-        <w:t xml:space="preserve"> amazed by how effective certain linguistic devices can be for managing conflict. Imagine that your significant other feels neglected because you’ve been working a lot. If they say, “You care more about your job than you do about me!” how will you feel? Probably defensive. They’ve charged you with a romantic crime; you’ll want to respond and clear your name.</w:t>
-      </w:r>
-    </w:p>
-    <w:p/>
-    <w:p>
-      <w:r>
-        <w:t xml:space="preserve">But if they say “I feel like you care more about your job than you do about me”, they’ve said something about them. You might be annoyed, but you probably won’t feel defensive. (If they’re really crafty, they’ll </w:t>
-      </w:r>
-      <w:r>
-        <w:t xml:space="preserve">acknowledge up front that you do care about them. Now it’s just about how they feel.) </w:t>
-      </w:r>
-    </w:p>
-    <w:p/>
-    <w:p/>
-    <w:p/>
-    <w:p>
-      <w:pPr>
-        <w:pStyle w:val="Heading2"/>
-      </w:pPr>
-      <w:r>
-        <w:t>Handling of violations</w:t>
-      </w:r>
-    </w:p>
-    <w:p/>
-    <w:p>
-      <w:r>
-        <w:t xml:space="preserve">I will read everything posted in our discussion forums when I grade them. That means there will often be a delay in my ability to respond to violations of our rules. </w:t>
-      </w:r>
-    </w:p>
-    <w:p/>
-    <w:p>
-      <w:r>
-        <w:t>It is always okay to contact me to let me know about violation. Remember, our rules require that you raise the issue. So, you need to do that in addition to contacting me. Calling out violations can be uncomfortable</w:t>
-      </w:r>
-      <w:r>
-        <w:t xml:space="preserve">; simultaneously letting me know may help you feel more comfortable doing so. </w:t>
-      </w:r>
-    </w:p>
-    <w:p/>
-    <w:p/>
-    <w:p/>
-    <w:p/>
-    <w:p>
-      <w:r>
-        <w:lastRenderedPageBreak/>
-        <w:t>Penalties</w:t>
-      </w:r>
-    </w:p>
-    <w:p>
-      <w:r>
-        <w:t xml:space="preserve">If I find a post which I believe violates our rules and it has been dealt with as our rules require (i.e., the perpetrator apologized), I will base my actions on whether it seems to me that there remains a problem in need of remedy. </w:t>
-      </w:r>
-    </w:p>
-    <w:p/>
-    <w:p/>
-    <w:p/>
-    <w:p>
-      <w:r>
-        <w:t xml:space="preserve">In the event of seriously uncivil or disorderly conduct, I will stop the class and ask the offending parties to leave for the day. I will not resume class until they leave; anyone who leaves before the end of the class period in such an event will be counted as absent. The offending parties will be counted as absent for the day and their participation grade will be seriously impacted. </w:t>
-      </w:r>
-      <w:r>
-        <w:t xml:space="preserve">In cases of severe or persistent violations, I may pursue further action with the Dean of Students as provided for in the Student Conduct Code. </w:t>
-      </w:r>
-    </w:p>
-    <w:p/>
-    <w:p>
-      <w:r>
-        <w:t xml:space="preserve">The same requirements of civility and decorum apply to </w:t>
-      </w:r>
-      <w:r>
-        <w:t>any interactive online course activities</w:t>
-      </w:r>
-      <w:r>
-        <w:t xml:space="preserve">. I will </w:t>
-      </w:r>
-      <w:r>
-        <w:t>normally give</w:t>
-      </w:r>
-      <w:r>
-        <w:t xml:space="preserve"> </w:t>
-      </w:r>
-      <w:r>
-        <w:t>one public warning for violations. Upon a second violation</w:t>
-      </w:r>
-      <w:r>
-        <w:t xml:space="preserve">, the offending party </w:t>
-      </w:r>
-      <w:r>
-        <w:t>will be barred from all such online course activities f</w:t>
-      </w:r>
-      <w:r>
-        <w:t xml:space="preserve">or the remainder of the semester. They will receive a zero on all of the assignments they miss. </w:t>
-      </w:r>
-      <w:r>
-        <w:t>I reserve the right to impose this sanction without warning for particularly egregious violations.</w:t>
-      </w:r>
-    </w:p>
-    <w:p/>
-    <w:p/>
-    <w:p/>
-    <w:p>
-      <w:r>
-        <w:t> </w:t>
-      </w:r>
-    </w:p>
-    <w:p/>
-    <w:p/>
-    <w:p>
-      <w:pPr>
-        <w:pStyle w:val="Heading2"/>
-      </w:pPr>
-      <w:r>
-        <w:t>Agreement</w:t>
-      </w:r>
-    </w:p>
-    <w:p>
-      <w:r>
-        <w:t xml:space="preserve">By remaining enrolled in this course, you agree to conduct yourself in accordance with Class Conduct Policy and its revisions. </w:t>
-      </w:r>
-    </w:p>
-    <w:p/>
-    <w:p/>
+      <w:r>
+        <w:t>ritical thinking</w:t>
+      </w:r>
+      <w:r>
+        <w:t xml:space="preserve"> at the level this class requires is hard enough</w:t>
+      </w:r>
+      <w:r>
+        <w:t>; the obligation to ensure a</w:t>
+      </w:r>
+      <w:r>
+        <w:t>n</w:t>
+      </w:r>
+      <w:r>
+        <w:t xml:space="preserve"> effective classroom environment effectively means an obligation to ensure everyone can engage in critical thinking. When you attach political labels to ideas you impair critical thought. That’s why I urge you to omit political labels whenever they aren’t absolutely necessary.</w:t>
+      </w:r>
+    </w:p>
     <w:p/>
     <w:sectPr>
       <w:headerReference w:type="even" r:id="rId7"/>
@@ -1273,7 +1829,7 @@
       <w:rPr>
         <w:noProof/>
       </w:rPr>
-      <w:t>2020-01-14</w:t>
+      <w:t>2020-01-17</w:t>
     </w:r>
     <w:r>
       <w:fldChar w:fldCharType="end"/>
@@ -1320,7 +1876,10 @@
         <w:footnoteRef/>
       </w:r>
       <w:r>
-        <w:t xml:space="preserve"> Yes, this gets murky. For example, I’ve had a long running debate with a friend over ‘dumb’. He maintains that it remains a slur against people with speech impairments. I maintain that the word has so thoroughly come to mean ‘stupid’ that virtually no one understands as a slur. Still, this argument has made me ask myself whether anyone will understand it as a slur against the disabled whenever I use it.</w:t>
+        <w:t xml:space="preserve"> O</w:t>
+      </w:r>
+      <w:r>
+        <w:t>r less</w:t>
       </w:r>
     </w:p>
   </w:footnote>

</xml_diff>